<commit_message>
Update to use cases doc
</commit_message>
<xml_diff>
--- a/Use Cases.docx
+++ b/Use Cases.docx
@@ -2,10 +2,27 @@
 <file path=word/document.xml><?xml version="1.0" encoding="utf-8"?>
 <w:document xmlns:wpc="http://schemas.microsoft.com/office/word/2010/wordprocessingCanvas" xmlns:cx="http://schemas.microsoft.com/office/drawing/2014/chartex" xmlns:cx1="http://schemas.microsoft.com/office/drawing/2015/9/8/chartex" xmlns:cx2="http://schemas.microsoft.com/office/drawing/2015/10/21/chartex" xmlns:cx3="http://schemas.microsoft.com/office/drawing/2016/5/9/chartex" xmlns:cx4="http://schemas.microsoft.com/office/drawing/2016/5/10/chartex" xmlns:cx5="http://schemas.microsoft.com/office/drawing/2016/5/11/chartex" xmlns:cx6="http://schemas.microsoft.com/office/drawing/2016/5/12/chartex" xmlns:cx7="http://schemas.microsoft.com/office/drawing/2016/5/13/chartex" xmlns:cx8="http://schemas.microsoft.com/office/drawing/2016/5/14/chartex" xmlns:mc="http://schemas.openxmlformats.org/markup-compatibility/2006" xmlns:aink="http://schemas.microsoft.com/office/drawing/2016/ink" xmlns:am3d="http://schemas.microsoft.com/office/drawing/2017/model3d" xmlns:o="urn:schemas-microsoft-com:office:office" xmlns:r="http://schemas.openxmlformats.org/officeDocument/2006/relationships" xmlns:m="http://schemas.openxmlformats.org/officeDocument/2006/math" xmlns:v="urn:schemas-microsoft-com:vml" xmlns:wp14="http://schemas.microsoft.com/office/word/2010/wordprocessingDrawing" xmlns:wp="http://schemas.openxmlformats.org/drawingml/2006/wordprocessingDrawing" xmlns:w10="urn:schemas-microsoft-com:office:word" xmlns:w="http://schemas.openxmlformats.org/wordprocessingml/2006/main" xmlns:w14="http://schemas.microsoft.com/office/word/2010/wordml" xmlns:w15="http://schemas.microsoft.com/office/word/2012/wordml" xmlns:w16cid="http://schemas.microsoft.com/office/word/2016/wordml/cid" xmlns:w16se="http://schemas.microsoft.com/office/word/2015/wordml/symex" xmlns:wpg="http://schemas.microsoft.com/office/word/2010/wordprocessingGroup" xmlns:wpi="http://schemas.microsoft.com/office/word/2010/wordprocessingInk" xmlns:wne="http://schemas.microsoft.com/office/word/2006/wordml" xmlns:wps="http://schemas.microsoft.com/office/word/2010/wordprocessingShape" mc:Ignorable="w14 w15 w16se w16cid wp14">
   <w:body>
+    <w:p>
+      <w:pPr>
+        <w:rPr>
+          <w:rFonts w:ascii="Arial" w:hAnsi="Arial" w:cs="Arial"/>
+          <w:sz w:val="24"/>
+          <w:szCs w:val="24"/>
+        </w:rPr>
+      </w:pPr>
+      <w:r>
+        <w:rPr>
+          <w:rFonts w:ascii="Arial" w:hAnsi="Arial" w:cs="Arial"/>
+          <w:sz w:val="24"/>
+          <w:szCs w:val="24"/>
+        </w:rPr>
+        <w:t>Add a Donor (Use Case #1)</w:t>
+      </w:r>
+    </w:p>
     <w:tbl>
       <w:tblPr>
         <w:tblStyle w:val="TableGrid"/>
-        <w:tblpPr w:leftFromText="180" w:rightFromText="180" w:vertAnchor="page" w:horzAnchor="margin" w:tblpY="1781"/>
+        <w:tblpPr w:leftFromText="180" w:rightFromText="180" w:vertAnchor="text" w:horzAnchor="margin" w:tblpY="9"/>
         <w:tblW w:w="9478" w:type="dxa"/>
         <w:tblLook w:val="04A0" w:firstRow="1" w:lastRow="0" w:firstColumn="1" w:lastColumn="0" w:noHBand="0" w:noVBand="1"/>
       </w:tblPr>
@@ -24,17 +41,17 @@
           <w:p>
             <w:pPr>
               <w:rPr>
-                <w:b/>
-                <w:sz w:val="28"/>
-                <w:szCs w:val="28"/>
+                <w:rFonts w:ascii="Arial" w:hAnsi="Arial" w:cs="Arial"/>
+                <w:sz w:val="24"/>
+                <w:szCs w:val="24"/>
                 <w:vertAlign w:val="superscript"/>
               </w:rPr>
             </w:pPr>
             <w:r>
               <w:rPr>
-                <w:b/>
-                <w:sz w:val="28"/>
-                <w:szCs w:val="28"/>
+                <w:rFonts w:ascii="Arial" w:hAnsi="Arial" w:cs="Arial"/>
+                <w:sz w:val="24"/>
+                <w:szCs w:val="24"/>
                 <w:vertAlign w:val="superscript"/>
               </w:rPr>
               <w:t>Actions performed by the actor</w:t>
@@ -48,17 +65,17 @@
           <w:p>
             <w:pPr>
               <w:rPr>
-                <w:b/>
-                <w:sz w:val="28"/>
-                <w:szCs w:val="28"/>
+                <w:rFonts w:ascii="Arial" w:hAnsi="Arial" w:cs="Arial"/>
+                <w:sz w:val="24"/>
+                <w:szCs w:val="24"/>
                 <w:vertAlign w:val="superscript"/>
               </w:rPr>
             </w:pPr>
             <w:r>
               <w:rPr>
-                <w:b/>
-                <w:sz w:val="28"/>
-                <w:szCs w:val="28"/>
+                <w:rFonts w:ascii="Arial" w:hAnsi="Arial" w:cs="Arial"/>
+                <w:sz w:val="24"/>
+                <w:szCs w:val="24"/>
                 <w:vertAlign w:val="superscript"/>
               </w:rPr>
               <w:t>Response from the system</w:t>
@@ -83,15 +100,17 @@
               </w:numPr>
               <w:spacing w:line="240" w:lineRule="auto"/>
               <w:rPr>
-                <w:sz w:val="28"/>
-                <w:szCs w:val="28"/>
+                <w:rFonts w:ascii="Arial" w:hAnsi="Arial" w:cs="Arial"/>
+                <w:sz w:val="24"/>
+                <w:szCs w:val="24"/>
                 <w:vertAlign w:val="superscript"/>
               </w:rPr>
             </w:pPr>
             <w:r>
               <w:rPr>
-                <w:sz w:val="28"/>
-                <w:szCs w:val="28"/>
+                <w:rFonts w:ascii="Arial" w:hAnsi="Arial" w:cs="Arial"/>
+                <w:sz w:val="24"/>
+                <w:szCs w:val="24"/>
                 <w:vertAlign w:val="superscript"/>
               </w:rPr>
               <w:t>Donor calls into company to request to donate to the cause.   Customer service representative request for their name and phone number to look up to see if donor is new or has already have an account. Customer service representative then prompts the donor to see what they would like to do during the transaction.</w:t>
@@ -105,8 +124,9 @@
           <w:p>
             <w:pPr>
               <w:rPr>
-                <w:sz w:val="28"/>
-                <w:szCs w:val="28"/>
+                <w:rFonts w:ascii="Arial" w:hAnsi="Arial" w:cs="Arial"/>
+                <w:sz w:val="24"/>
+                <w:szCs w:val="24"/>
                 <w:vertAlign w:val="superscript"/>
               </w:rPr>
             </w:pPr>
@@ -130,15 +150,17 @@
               </w:numPr>
               <w:spacing w:line="240" w:lineRule="auto"/>
               <w:rPr>
-                <w:sz w:val="28"/>
-                <w:szCs w:val="28"/>
+                <w:rFonts w:ascii="Arial" w:hAnsi="Arial" w:cs="Arial"/>
+                <w:sz w:val="24"/>
+                <w:szCs w:val="24"/>
                 <w:vertAlign w:val="superscript"/>
               </w:rPr>
             </w:pPr>
             <w:r>
               <w:rPr>
-                <w:sz w:val="28"/>
-                <w:szCs w:val="28"/>
+                <w:rFonts w:ascii="Arial" w:hAnsi="Arial" w:cs="Arial"/>
+                <w:sz w:val="24"/>
+                <w:szCs w:val="24"/>
                 <w:vertAlign w:val="superscript"/>
               </w:rPr>
               <w:t xml:space="preserve"> Representative issues a request to search the donor in the system.</w:t>
@@ -152,8 +174,9 @@
           <w:p>
             <w:pPr>
               <w:rPr>
-                <w:sz w:val="28"/>
-                <w:szCs w:val="28"/>
+                <w:rFonts w:ascii="Arial" w:hAnsi="Arial" w:cs="Arial"/>
+                <w:sz w:val="24"/>
+                <w:szCs w:val="24"/>
                 <w:vertAlign w:val="superscript"/>
               </w:rPr>
             </w:pPr>
@@ -171,8 +194,9 @@
           <w:p>
             <w:pPr>
               <w:rPr>
-                <w:sz w:val="28"/>
-                <w:szCs w:val="28"/>
+                <w:rFonts w:ascii="Arial" w:hAnsi="Arial" w:cs="Arial"/>
+                <w:sz w:val="24"/>
+                <w:szCs w:val="24"/>
                 <w:vertAlign w:val="superscript"/>
               </w:rPr>
             </w:pPr>
@@ -191,15 +215,17 @@
               </w:numPr>
               <w:spacing w:line="240" w:lineRule="auto"/>
               <w:rPr>
-                <w:sz w:val="28"/>
-                <w:szCs w:val="28"/>
+                <w:rFonts w:ascii="Arial" w:hAnsi="Arial" w:cs="Arial"/>
+                <w:sz w:val="24"/>
+                <w:szCs w:val="24"/>
                 <w:vertAlign w:val="superscript"/>
               </w:rPr>
             </w:pPr>
             <w:r>
               <w:rPr>
-                <w:sz w:val="28"/>
-                <w:szCs w:val="28"/>
+                <w:rFonts w:ascii="Arial" w:hAnsi="Arial" w:cs="Arial"/>
+                <w:sz w:val="24"/>
+                <w:szCs w:val="24"/>
                 <w:vertAlign w:val="superscript"/>
               </w:rPr>
               <w:t>The system asks for data about the member.</w:t>
@@ -224,15 +250,17 @@
               </w:numPr>
               <w:spacing w:line="240" w:lineRule="auto"/>
               <w:rPr>
-                <w:sz w:val="28"/>
-                <w:szCs w:val="28"/>
+                <w:rFonts w:ascii="Arial" w:hAnsi="Arial" w:cs="Arial"/>
+                <w:sz w:val="24"/>
+                <w:szCs w:val="24"/>
                 <w:vertAlign w:val="superscript"/>
               </w:rPr>
             </w:pPr>
             <w:r>
               <w:rPr>
-                <w:sz w:val="28"/>
-                <w:szCs w:val="28"/>
+                <w:rFonts w:ascii="Arial" w:hAnsi="Arial" w:cs="Arial"/>
+                <w:sz w:val="24"/>
+                <w:szCs w:val="24"/>
                 <w:vertAlign w:val="superscript"/>
               </w:rPr>
               <w:t>Representative enters the data into the system.</w:t>
@@ -246,8 +274,9 @@
           <w:p>
             <w:pPr>
               <w:rPr>
-                <w:sz w:val="28"/>
-                <w:szCs w:val="28"/>
+                <w:rFonts w:ascii="Arial" w:hAnsi="Arial" w:cs="Arial"/>
+                <w:sz w:val="24"/>
+                <w:szCs w:val="24"/>
                 <w:vertAlign w:val="superscript"/>
               </w:rPr>
             </w:pPr>
@@ -265,8 +294,9 @@
           <w:p>
             <w:pPr>
               <w:rPr>
-                <w:sz w:val="28"/>
-                <w:szCs w:val="28"/>
+                <w:rFonts w:ascii="Arial" w:hAnsi="Arial" w:cs="Arial"/>
+                <w:sz w:val="24"/>
+                <w:szCs w:val="24"/>
                 <w:vertAlign w:val="superscript"/>
               </w:rPr>
             </w:pPr>
@@ -285,34 +315,20 @@
               </w:numPr>
               <w:spacing w:line="240" w:lineRule="auto"/>
               <w:rPr>
-                <w:sz w:val="28"/>
-                <w:szCs w:val="28"/>
+                <w:rFonts w:ascii="Arial" w:hAnsi="Arial" w:cs="Arial"/>
+                <w:sz w:val="24"/>
+                <w:szCs w:val="24"/>
                 <w:vertAlign w:val="superscript"/>
               </w:rPr>
             </w:pPr>
             <w:r>
               <w:rPr>
-                <w:sz w:val="28"/>
-                <w:szCs w:val="28"/>
+                <w:rFonts w:ascii="Arial" w:hAnsi="Arial" w:cs="Arial"/>
+                <w:sz w:val="24"/>
+                <w:szCs w:val="24"/>
                 <w:vertAlign w:val="superscript"/>
               </w:rPr>
-              <w:t xml:space="preserve">Reads in data, and if the member can be added, generates an identification number for the donor and remembers information about the donor. Informs the </w:t>
-            </w:r>
-            <w:r>
-              <w:rPr>
-                <w:sz w:val="28"/>
-                <w:szCs w:val="28"/>
-                <w:vertAlign w:val="superscript"/>
-              </w:rPr>
-              <w:t xml:space="preserve">representative that </w:t>
-            </w:r>
-            <w:r>
-              <w:rPr>
-                <w:sz w:val="28"/>
-                <w:szCs w:val="28"/>
-                <w:vertAlign w:val="superscript"/>
-              </w:rPr>
-              <w:t>if the member was added and outputs the member information that was stored.</w:t>
+              <w:t>Reads in data, and if the member can be added, generates an identification number for the donor and remembers information about the donor. Informs the representative that if the member was added and outputs the member information that was stored.</w:t>
             </w:r>
           </w:p>
         </w:tc>
@@ -334,15 +350,17 @@
               </w:numPr>
               <w:spacing w:line="240" w:lineRule="auto"/>
               <w:rPr>
-                <w:sz w:val="28"/>
-                <w:szCs w:val="28"/>
+                <w:rFonts w:ascii="Arial" w:hAnsi="Arial" w:cs="Arial"/>
+                <w:sz w:val="24"/>
+                <w:szCs w:val="24"/>
                 <w:vertAlign w:val="superscript"/>
               </w:rPr>
             </w:pPr>
             <w:r>
               <w:rPr>
-                <w:sz w:val="28"/>
-                <w:szCs w:val="28"/>
+                <w:rFonts w:ascii="Arial" w:hAnsi="Arial" w:cs="Arial"/>
+                <w:sz w:val="24"/>
+                <w:szCs w:val="24"/>
                 <w:vertAlign w:val="superscript"/>
               </w:rPr>
               <w:t>The representative gives the user their identification number.</w:t>
@@ -356,8 +374,9 @@
           <w:p>
             <w:pPr>
               <w:rPr>
-                <w:sz w:val="28"/>
-                <w:szCs w:val="28"/>
+                <w:rFonts w:ascii="Arial" w:hAnsi="Arial" w:cs="Arial"/>
+                <w:sz w:val="24"/>
+                <w:szCs w:val="24"/>
                 <w:vertAlign w:val="superscript"/>
               </w:rPr>
             </w:pPr>
@@ -366,20 +385,29 @@
       </w:tr>
     </w:tbl>
     <w:p>
+      <w:pPr>
+        <w:rPr>
+          <w:rFonts w:ascii="Arial" w:hAnsi="Arial" w:cs="Arial"/>
+          <w:sz w:val="24"/>
+          <w:szCs w:val="24"/>
+        </w:rPr>
+      </w:pPr>
+    </w:p>
+    <w:p>
+      <w:pPr>
+        <w:rPr>
+          <w:rFonts w:ascii="Arial" w:hAnsi="Arial" w:cs="Arial"/>
+          <w:sz w:val="24"/>
+          <w:szCs w:val="24"/>
+        </w:rPr>
+      </w:pPr>
       <w:r>
-        <w:t>Add a Donor</w:t>
-      </w:r>
-      <w:r>
-        <w:t xml:space="preserve"> (Use Case #1)</w:t>
-      </w:r>
-    </w:p>
-    <w:p/>
-    <w:p>
-      <w:r>
-        <w:t>Add a Credit Card</w:t>
-      </w:r>
-      <w:r>
-        <w:t xml:space="preserve"> (Use Case #2)</w:t>
+        <w:rPr>
+          <w:rFonts w:ascii="Arial" w:hAnsi="Arial" w:cs="Arial"/>
+          <w:sz w:val="24"/>
+          <w:szCs w:val="24"/>
+        </w:rPr>
+        <w:t>Add a Credit Card (Use Case #2)</w:t>
       </w:r>
     </w:p>
     <w:tbl>
@@ -400,13 +428,20 @@
           <w:p>
             <w:pPr>
               <w:rPr>
+                <w:rFonts w:ascii="Arial" w:hAnsi="Arial" w:cs="Arial"/>
                 <w:b/>
+                <w:sz w:val="24"/>
+                <w:szCs w:val="24"/>
                 <w:vertAlign w:val="superscript"/>
               </w:rPr>
             </w:pPr>
-            <w:r>
-              <w:rPr>
+            <w:bookmarkStart w:id="0" w:name="_GoBack" w:colFirst="0" w:colLast="0"/>
+            <w:r>
+              <w:rPr>
+                <w:rFonts w:ascii="Arial" w:hAnsi="Arial" w:cs="Arial"/>
                 <w:b/>
+                <w:sz w:val="24"/>
+                <w:szCs w:val="24"/>
                 <w:vertAlign w:val="superscript"/>
               </w:rPr>
               <w:t>Actions performed by the actor</w:t>
@@ -420,13 +455,19 @@
           <w:p>
             <w:pPr>
               <w:rPr>
+                <w:rFonts w:ascii="Arial" w:hAnsi="Arial" w:cs="Arial"/>
                 <w:b/>
+                <w:sz w:val="24"/>
+                <w:szCs w:val="24"/>
                 <w:vertAlign w:val="superscript"/>
               </w:rPr>
             </w:pPr>
             <w:r>
               <w:rPr>
+                <w:rFonts w:ascii="Arial" w:hAnsi="Arial" w:cs="Arial"/>
                 <w:b/>
+                <w:sz w:val="24"/>
+                <w:szCs w:val="24"/>
                 <w:vertAlign w:val="superscript"/>
               </w:rPr>
               <w:t>Response from the system</w:t>
@@ -434,6 +475,7 @@
           </w:p>
         </w:tc>
       </w:tr>
+      <w:bookmarkEnd w:id="0"/>
       <w:tr>
         <w:tc>
           <w:tcPr>
@@ -447,28 +489,51 @@
                 <w:numId w:val="2"/>
               </w:numPr>
               <w:spacing w:line="240" w:lineRule="auto"/>
-            </w:pPr>
-            <w:r>
-              <w:t>The representative issues a request to add a new credit card</w:t>
-            </w:r>
-            <w:r>
-              <w:t xml:space="preserve"> and the amount of donation. </w:t>
-            </w:r>
-          </w:p>
-        </w:tc>
-        <w:tc>
-          <w:tcPr>
-            <w:tcW w:w="4675" w:type="dxa"/>
-          </w:tcPr>
-          <w:p/>
-        </w:tc>
-      </w:tr>
-      <w:tr>
-        <w:tc>
-          <w:tcPr>
-            <w:tcW w:w="4675" w:type="dxa"/>
-          </w:tcPr>
-          <w:p/>
+              <w:rPr>
+                <w:rFonts w:ascii="Arial" w:hAnsi="Arial" w:cs="Arial"/>
+                <w:sz w:val="24"/>
+                <w:szCs w:val="24"/>
+              </w:rPr>
+            </w:pPr>
+            <w:r>
+              <w:rPr>
+                <w:rFonts w:ascii="Arial" w:hAnsi="Arial" w:cs="Arial"/>
+                <w:sz w:val="24"/>
+                <w:szCs w:val="24"/>
+              </w:rPr>
+              <w:t xml:space="preserve">The representative issues a request to add a new credit card and the amount of donation. </w:t>
+            </w:r>
+          </w:p>
+        </w:tc>
+        <w:tc>
+          <w:tcPr>
+            <w:tcW w:w="4675" w:type="dxa"/>
+          </w:tcPr>
+          <w:p>
+            <w:pPr>
+              <w:rPr>
+                <w:rFonts w:ascii="Arial" w:hAnsi="Arial" w:cs="Arial"/>
+                <w:sz w:val="24"/>
+                <w:szCs w:val="24"/>
+              </w:rPr>
+            </w:pPr>
+          </w:p>
+        </w:tc>
+      </w:tr>
+      <w:tr>
+        <w:tc>
+          <w:tcPr>
+            <w:tcW w:w="4675" w:type="dxa"/>
+          </w:tcPr>
+          <w:p>
+            <w:pPr>
+              <w:rPr>
+                <w:rFonts w:ascii="Arial" w:hAnsi="Arial" w:cs="Arial"/>
+                <w:sz w:val="24"/>
+                <w:szCs w:val="24"/>
+              </w:rPr>
+            </w:pPr>
+          </w:p>
         </w:tc>
         <w:tc>
           <w:tcPr>
@@ -482,35 +547,37 @@
                 <w:numId w:val="2"/>
               </w:numPr>
               <w:spacing w:line="240" w:lineRule="auto"/>
-            </w:pPr>
-            <w:r>
+              <w:rPr>
+                <w:rFonts w:ascii="Arial" w:hAnsi="Arial" w:cs="Arial"/>
+                <w:sz w:val="24"/>
+                <w:szCs w:val="24"/>
+              </w:rPr>
+            </w:pPr>
+            <w:r>
+              <w:rPr>
+                <w:rFonts w:ascii="Arial" w:hAnsi="Arial" w:cs="Arial"/>
+                <w:sz w:val="24"/>
+                <w:szCs w:val="24"/>
+              </w:rPr>
               <w:t xml:space="preserve">The system </w:t>
             </w:r>
             <w:proofErr w:type="gramStart"/>
             <w:r>
+              <w:rPr>
+                <w:rFonts w:ascii="Arial" w:hAnsi="Arial" w:cs="Arial"/>
+                <w:sz w:val="24"/>
+                <w:szCs w:val="24"/>
+              </w:rPr>
               <w:t>ask</w:t>
             </w:r>
             <w:proofErr w:type="gramEnd"/>
             <w:r>
-              <w:t xml:space="preserve"> for the credit card ID,</w:t>
-            </w:r>
-            <w:r>
-              <w:t xml:space="preserve"> expiration date, CCV number,</w:t>
-            </w:r>
-            <w:r>
-              <w:t xml:space="preserve"> </w:t>
-            </w:r>
-            <w:r>
-              <w:t xml:space="preserve">the amount, </w:t>
-            </w:r>
-            <w:r>
-              <w:t>the donor’s ID,</w:t>
-            </w:r>
-            <w:r>
-              <w:t xml:space="preserve"> </w:t>
-            </w:r>
-            <w:r>
-              <w:t>and the donor’s name.</w:t>
+              <w:rPr>
+                <w:rFonts w:ascii="Arial" w:hAnsi="Arial" w:cs="Arial"/>
+                <w:sz w:val="24"/>
+                <w:szCs w:val="24"/>
+              </w:rPr>
+              <w:t xml:space="preserve"> for the credit card ID, expiration date, CCV number, the amount, the donor’s ID, and the donor’s name.</w:t>
             </w:r>
           </w:p>
         </w:tc>
@@ -528,34 +595,51 @@
                 <w:numId w:val="2"/>
               </w:numPr>
               <w:spacing w:line="240" w:lineRule="auto"/>
-            </w:pPr>
-            <w:r>
-              <w:t>The representative enters the identity of the user</w:t>
-            </w:r>
-            <w:r>
-              <w:t xml:space="preserve">, </w:t>
-            </w:r>
-            <w:r>
-              <w:t>the credit card information</w:t>
-            </w:r>
-            <w:r>
-              <w:t>, and amount.</w:t>
-            </w:r>
-          </w:p>
-        </w:tc>
-        <w:tc>
-          <w:tcPr>
-            <w:tcW w:w="4675" w:type="dxa"/>
-          </w:tcPr>
-          <w:p/>
-        </w:tc>
-      </w:tr>
-      <w:tr>
-        <w:tc>
-          <w:tcPr>
-            <w:tcW w:w="4675" w:type="dxa"/>
-          </w:tcPr>
-          <w:p/>
+              <w:rPr>
+                <w:rFonts w:ascii="Arial" w:hAnsi="Arial" w:cs="Arial"/>
+                <w:sz w:val="24"/>
+                <w:szCs w:val="24"/>
+              </w:rPr>
+            </w:pPr>
+            <w:r>
+              <w:rPr>
+                <w:rFonts w:ascii="Arial" w:hAnsi="Arial" w:cs="Arial"/>
+                <w:sz w:val="24"/>
+                <w:szCs w:val="24"/>
+              </w:rPr>
+              <w:t>The representative enters the identity of the user, the credit card information, and amount.</w:t>
+            </w:r>
+          </w:p>
+        </w:tc>
+        <w:tc>
+          <w:tcPr>
+            <w:tcW w:w="4675" w:type="dxa"/>
+          </w:tcPr>
+          <w:p>
+            <w:pPr>
+              <w:rPr>
+                <w:rFonts w:ascii="Arial" w:hAnsi="Arial" w:cs="Arial"/>
+                <w:sz w:val="24"/>
+                <w:szCs w:val="24"/>
+              </w:rPr>
+            </w:pPr>
+          </w:p>
+        </w:tc>
+      </w:tr>
+      <w:tr>
+        <w:tc>
+          <w:tcPr>
+            <w:tcW w:w="4675" w:type="dxa"/>
+          </w:tcPr>
+          <w:p>
+            <w:pPr>
+              <w:rPr>
+                <w:rFonts w:ascii="Arial" w:hAnsi="Arial" w:cs="Arial"/>
+                <w:sz w:val="24"/>
+                <w:szCs w:val="24"/>
+              </w:rPr>
+            </w:pPr>
+          </w:p>
         </w:tc>
         <w:tc>
           <w:tcPr>
@@ -569,50 +653,97 @@
                 <w:numId w:val="2"/>
               </w:numPr>
               <w:spacing w:line="240" w:lineRule="auto"/>
-            </w:pPr>
-            <w:r>
+              <w:rPr>
+                <w:rFonts w:ascii="Arial" w:hAnsi="Arial" w:cs="Arial"/>
+                <w:sz w:val="24"/>
+                <w:szCs w:val="24"/>
+              </w:rPr>
+            </w:pPr>
+            <w:r>
+              <w:rPr>
+                <w:rFonts w:ascii="Arial" w:hAnsi="Arial" w:cs="Arial"/>
+                <w:sz w:val="24"/>
+                <w:szCs w:val="24"/>
+              </w:rPr>
               <w:t xml:space="preserve">The system checks that the user and credit card are valid and that the credit card is not already on the member’s account. If yes, it adds the credit </w:t>
             </w:r>
             <w:proofErr w:type="gramStart"/>
             <w:r>
-              <w:t xml:space="preserve">card </w:t>
-            </w:r>
-            <w:r>
-              <w:t xml:space="preserve"> and</w:t>
+              <w:rPr>
+                <w:rFonts w:ascii="Arial" w:hAnsi="Arial" w:cs="Arial"/>
+                <w:sz w:val="24"/>
+                <w:szCs w:val="24"/>
+              </w:rPr>
+              <w:t>card  and</w:t>
             </w:r>
             <w:proofErr w:type="gramEnd"/>
             <w:r>
-              <w:t xml:space="preserve"> amount </w:t>
-            </w:r>
-            <w:r>
-              <w:t xml:space="preserve">into the members account </w:t>
-            </w:r>
-            <w:r>
-              <w:lastRenderedPageBreak/>
-              <w:t>and displays that; otherwise, it outputs an appropriate error message.</w:t>
+              <w:rPr>
+                <w:rFonts w:ascii="Arial" w:hAnsi="Arial" w:cs="Arial"/>
+                <w:sz w:val="24"/>
+                <w:szCs w:val="24"/>
+              </w:rPr>
+              <w:t xml:space="preserve"> amount into the members account and displays that; otherwise, it outputs an appropriate error message.</w:t>
             </w:r>
           </w:p>
         </w:tc>
       </w:tr>
     </w:tbl>
-    <w:p/>
     <w:p>
+      <w:pPr>
+        <w:rPr>
+          <w:rFonts w:ascii="Arial" w:hAnsi="Arial" w:cs="Arial"/>
+          <w:sz w:val="24"/>
+          <w:szCs w:val="24"/>
+        </w:rPr>
+      </w:pPr>
+    </w:p>
+    <w:p>
+      <w:pPr>
+        <w:rPr>
+          <w:rFonts w:ascii="Arial" w:hAnsi="Arial" w:cs="Arial"/>
+          <w:sz w:val="24"/>
+          <w:szCs w:val="24"/>
+        </w:rPr>
+      </w:pPr>
       <w:r>
+        <w:rPr>
+          <w:rFonts w:ascii="Arial" w:hAnsi="Arial" w:cs="Arial"/>
+          <w:sz w:val="24"/>
+          <w:szCs w:val="24"/>
+        </w:rPr>
         <w:t xml:space="preserve">Process </w:t>
       </w:r>
       <w:r>
+        <w:rPr>
+          <w:rFonts w:ascii="Arial" w:hAnsi="Arial" w:cs="Arial"/>
+          <w:sz w:val="24"/>
+          <w:szCs w:val="24"/>
+        </w:rPr>
         <w:t>d</w:t>
       </w:r>
       <w:r>
-        <w:t>onations</w:t>
+        <w:rPr>
+          <w:rFonts w:ascii="Arial" w:hAnsi="Arial" w:cs="Arial"/>
+          <w:sz w:val="24"/>
+          <w:szCs w:val="24"/>
+        </w:rPr>
+        <w:t xml:space="preserve">onations (Use case </w:t>
       </w:r>
       <w:r>
-        <w:t xml:space="preserve"> (Use case </w:t>
-      </w:r>
-      <w:r>
+        <w:rPr>
+          <w:rFonts w:ascii="Arial" w:hAnsi="Arial" w:cs="Arial"/>
+          <w:sz w:val="24"/>
+          <w:szCs w:val="24"/>
+        </w:rPr>
         <w:t>#</w:t>
       </w:r>
       <w:r>
+        <w:rPr>
+          <w:rFonts w:ascii="Arial" w:hAnsi="Arial" w:cs="Arial"/>
+          <w:sz w:val="24"/>
+          <w:szCs w:val="24"/>
+        </w:rPr>
         <w:t>3)</w:t>
       </w:r>
     </w:p>
@@ -635,15 +766,18 @@
             <w:pPr>
               <w:spacing w:line="240" w:lineRule="auto"/>
               <w:rPr>
-                <w:rFonts w:ascii="Times New Roman" w:hAnsi="Times New Roman"/>
-                <w:sz w:val="24"/>
-              </w:rPr>
-            </w:pPr>
-            <w:r>
-              <w:rPr>
-                <w:rFonts w:ascii="Times New Roman" w:hAnsi="Times New Roman"/>
-                <w:sz w:val="24"/>
-              </w:rPr>
+                <w:rFonts w:ascii="Arial" w:hAnsi="Arial" w:cs="Arial"/>
+                <w:sz w:val="24"/>
+                <w:szCs w:val="24"/>
+              </w:rPr>
+            </w:pPr>
+            <w:r>
+              <w:rPr>
+                <w:rFonts w:ascii="Arial" w:hAnsi="Arial" w:cs="Arial"/>
+                <w:sz w:val="24"/>
+                <w:szCs w:val="24"/>
+              </w:rPr>
+              <w:lastRenderedPageBreak/>
               <w:t>Actions performed by the actor</w:t>
             </w:r>
           </w:p>
@@ -656,14 +790,16 @@
             <w:pPr>
               <w:spacing w:line="240" w:lineRule="auto"/>
               <w:rPr>
-                <w:rFonts w:ascii="Times New Roman" w:hAnsi="Times New Roman"/>
-                <w:sz w:val="24"/>
-              </w:rPr>
-            </w:pPr>
-            <w:r>
-              <w:rPr>
-                <w:rFonts w:ascii="Times New Roman" w:hAnsi="Times New Roman"/>
-                <w:sz w:val="24"/>
+                <w:rFonts w:ascii="Arial" w:hAnsi="Arial" w:cs="Arial"/>
+                <w:sz w:val="24"/>
+                <w:szCs w:val="24"/>
+              </w:rPr>
+            </w:pPr>
+            <w:r>
+              <w:rPr>
+                <w:rFonts w:ascii="Arial" w:hAnsi="Arial" w:cs="Arial"/>
+                <w:sz w:val="24"/>
+                <w:szCs w:val="24"/>
               </w:rPr>
               <w:t>Responses from the system</w:t>
             </w:r>
@@ -684,14 +820,16 @@
               <w:spacing w:line="240" w:lineRule="auto"/>
               <w:contextualSpacing/>
               <w:rPr>
-                <w:rFonts w:ascii="Times New Roman" w:hAnsi="Times New Roman"/>
-                <w:sz w:val="24"/>
-              </w:rPr>
-            </w:pPr>
-            <w:r>
-              <w:rPr>
-                <w:rFonts w:ascii="Times New Roman" w:hAnsi="Times New Roman"/>
-                <w:sz w:val="24"/>
+                <w:rFonts w:ascii="Arial" w:hAnsi="Arial" w:cs="Arial"/>
+                <w:sz w:val="24"/>
+                <w:szCs w:val="24"/>
+              </w:rPr>
+            </w:pPr>
+            <w:r>
+              <w:rPr>
+                <w:rFonts w:ascii="Arial" w:hAnsi="Arial" w:cs="Arial"/>
+                <w:sz w:val="24"/>
+                <w:szCs w:val="24"/>
               </w:rPr>
               <w:t xml:space="preserve">The organization’s donation process date is reached. </w:t>
             </w:r>
@@ -705,8 +843,9 @@
             <w:pPr>
               <w:spacing w:line="240" w:lineRule="auto"/>
               <w:rPr>
-                <w:rFonts w:ascii="Times New Roman" w:hAnsi="Times New Roman"/>
-                <w:sz w:val="24"/>
+                <w:rFonts w:ascii="Arial" w:hAnsi="Arial" w:cs="Arial"/>
+                <w:sz w:val="24"/>
+                <w:szCs w:val="24"/>
               </w:rPr>
             </w:pPr>
           </w:p>
@@ -726,30 +865,18 @@
               <w:spacing w:line="240" w:lineRule="auto"/>
               <w:contextualSpacing/>
               <w:rPr>
-                <w:rFonts w:ascii="Times New Roman" w:hAnsi="Times New Roman"/>
-                <w:sz w:val="24"/>
-              </w:rPr>
-            </w:pPr>
-            <w:r>
-              <w:rPr>
-                <w:rFonts w:ascii="Times New Roman" w:hAnsi="Times New Roman"/>
-                <w:sz w:val="24"/>
-              </w:rPr>
-              <w:t xml:space="preserve">The </w:t>
-            </w:r>
-            <w:r>
-              <w:rPr>
-                <w:rFonts w:ascii="Times New Roman" w:hAnsi="Times New Roman"/>
-                <w:sz w:val="24"/>
-              </w:rPr>
-              <w:t>actor</w:t>
-            </w:r>
-            <w:r>
-              <w:rPr>
-                <w:rFonts w:ascii="Times New Roman" w:hAnsi="Times New Roman"/>
-                <w:sz w:val="24"/>
-              </w:rPr>
-              <w:t xml:space="preserve"> issues a request to process donations</w:t>
+                <w:rFonts w:ascii="Arial" w:hAnsi="Arial" w:cs="Arial"/>
+                <w:sz w:val="24"/>
+                <w:szCs w:val="24"/>
+              </w:rPr>
+            </w:pPr>
+            <w:r>
+              <w:rPr>
+                <w:rFonts w:ascii="Arial" w:hAnsi="Arial" w:cs="Arial"/>
+                <w:sz w:val="24"/>
+                <w:szCs w:val="24"/>
+              </w:rPr>
+              <w:t>The actor issues a request to process donations</w:t>
             </w:r>
           </w:p>
         </w:tc>
@@ -761,8 +888,9 @@
             <w:pPr>
               <w:spacing w:line="240" w:lineRule="auto"/>
               <w:rPr>
-                <w:rFonts w:ascii="Times New Roman" w:hAnsi="Times New Roman"/>
-                <w:sz w:val="24"/>
+                <w:rFonts w:ascii="Arial" w:hAnsi="Arial" w:cs="Arial"/>
+                <w:sz w:val="24"/>
+                <w:szCs w:val="24"/>
               </w:rPr>
             </w:pPr>
           </w:p>
@@ -777,8 +905,9 @@
             <w:pPr>
               <w:spacing w:line="240" w:lineRule="auto"/>
               <w:rPr>
-                <w:rFonts w:ascii="Times New Roman" w:hAnsi="Times New Roman"/>
-                <w:sz w:val="24"/>
+                <w:rFonts w:ascii="Arial" w:hAnsi="Arial" w:cs="Arial"/>
+                <w:sz w:val="24"/>
+                <w:szCs w:val="24"/>
               </w:rPr>
             </w:pPr>
           </w:p>
@@ -796,55 +925,79 @@
               <w:spacing w:line="240" w:lineRule="auto"/>
               <w:contextualSpacing/>
               <w:rPr>
-                <w:rFonts w:ascii="Times New Roman" w:hAnsi="Times New Roman"/>
-                <w:sz w:val="24"/>
-              </w:rPr>
-            </w:pPr>
-            <w:r>
-              <w:rPr>
-                <w:rFonts w:ascii="Times New Roman" w:hAnsi="Times New Roman"/>
-                <w:sz w:val="24"/>
-              </w:rPr>
-              <w:t>The system charges each credit card and records the card number, amount and date for every transaction</w:t>
-            </w:r>
-            <w:r>
-              <w:rPr>
-                <w:rFonts w:ascii="Times New Roman" w:hAnsi="Times New Roman"/>
-                <w:sz w:val="24"/>
-              </w:rPr>
-              <w:t xml:space="preserve"> for every donor</w:t>
-            </w:r>
-            <w:r>
-              <w:rPr>
-                <w:rFonts w:ascii="Times New Roman" w:hAnsi="Times New Roman"/>
-                <w:sz w:val="24"/>
-              </w:rPr>
-              <w:t>. The total amount of collected donations is displayed.</w:t>
+                <w:rFonts w:ascii="Arial" w:hAnsi="Arial" w:cs="Arial"/>
+                <w:sz w:val="24"/>
+                <w:szCs w:val="24"/>
+              </w:rPr>
+            </w:pPr>
+            <w:r>
+              <w:rPr>
+                <w:rFonts w:ascii="Arial" w:hAnsi="Arial" w:cs="Arial"/>
+                <w:sz w:val="24"/>
+                <w:szCs w:val="24"/>
+              </w:rPr>
+              <w:t>The system charges each credit card and records the card number, amount and date for every transaction for every donor. The total amount of collected donations is displayed.</w:t>
             </w:r>
           </w:p>
         </w:tc>
       </w:tr>
     </w:tbl>
     <w:p>
-      <w:bookmarkStart w:id="0" w:name="_Hlk3479569"/>
+      <w:pPr>
+        <w:rPr>
+          <w:rFonts w:ascii="Arial" w:hAnsi="Arial" w:cs="Arial"/>
+          <w:sz w:val="24"/>
+          <w:szCs w:val="24"/>
+        </w:rPr>
+      </w:pPr>
+      <w:bookmarkStart w:id="1" w:name="_Hlk3479569"/>
     </w:p>
     <w:p>
+      <w:pPr>
+        <w:rPr>
+          <w:rFonts w:ascii="Arial" w:hAnsi="Arial" w:cs="Arial"/>
+          <w:sz w:val="24"/>
+          <w:szCs w:val="24"/>
+        </w:rPr>
+      </w:pPr>
       <w:r>
+        <w:rPr>
+          <w:rFonts w:ascii="Arial" w:hAnsi="Arial" w:cs="Arial"/>
+          <w:sz w:val="24"/>
+          <w:szCs w:val="24"/>
+        </w:rPr>
         <w:t xml:space="preserve">List </w:t>
       </w:r>
       <w:r>
+        <w:rPr>
+          <w:rFonts w:ascii="Arial" w:hAnsi="Arial" w:cs="Arial"/>
+          <w:sz w:val="24"/>
+          <w:szCs w:val="24"/>
+        </w:rPr>
         <w:t>all t</w:t>
       </w:r>
       <w:r>
-        <w:t>ransactions</w:t>
+        <w:rPr>
+          <w:rFonts w:ascii="Arial" w:hAnsi="Arial" w:cs="Arial"/>
+          <w:sz w:val="24"/>
+          <w:szCs w:val="24"/>
+        </w:rPr>
+        <w:t xml:space="preserve">ransactions (Use case </w:t>
       </w:r>
       <w:r>
-        <w:t xml:space="preserve"> (Use case </w:t>
-      </w:r>
-      <w:r>
+        <w:rPr>
+          <w:rFonts w:ascii="Arial" w:hAnsi="Arial" w:cs="Arial"/>
+          <w:sz w:val="24"/>
+          <w:szCs w:val="24"/>
+        </w:rPr>
         <w:t>#</w:t>
       </w:r>
       <w:r>
+        <w:rPr>
+          <w:rFonts w:ascii="Arial" w:hAnsi="Arial" w:cs="Arial"/>
+          <w:sz w:val="24"/>
+          <w:szCs w:val="24"/>
+        </w:rPr>
         <w:t>4)</w:t>
       </w:r>
     </w:p>
@@ -864,7 +1017,19 @@
             <w:tcW w:w="4675" w:type="dxa"/>
           </w:tcPr>
           <w:p>
-            <w:r>
+            <w:pPr>
+              <w:rPr>
+                <w:rFonts w:ascii="Arial" w:hAnsi="Arial" w:cs="Arial"/>
+                <w:sz w:val="24"/>
+                <w:szCs w:val="24"/>
+              </w:rPr>
+            </w:pPr>
+            <w:r>
+              <w:rPr>
+                <w:rFonts w:ascii="Arial" w:hAnsi="Arial" w:cs="Arial"/>
+                <w:sz w:val="24"/>
+                <w:szCs w:val="24"/>
+              </w:rPr>
               <w:t>Actions performed by the actor</w:t>
             </w:r>
           </w:p>
@@ -874,7 +1039,19 @@
             <w:tcW w:w="4675" w:type="dxa"/>
           </w:tcPr>
           <w:p>
-            <w:r>
+            <w:pPr>
+              <w:rPr>
+                <w:rFonts w:ascii="Arial" w:hAnsi="Arial" w:cs="Arial"/>
+                <w:sz w:val="24"/>
+                <w:szCs w:val="24"/>
+              </w:rPr>
+            </w:pPr>
+            <w:r>
+              <w:rPr>
+                <w:rFonts w:ascii="Arial" w:hAnsi="Arial" w:cs="Arial"/>
+                <w:sz w:val="24"/>
+                <w:szCs w:val="24"/>
+              </w:rPr>
               <w:t>Responses from the system</w:t>
             </w:r>
           </w:p>
@@ -893,20 +1070,35 @@
                 <w:numId w:val="6"/>
               </w:numPr>
               <w:spacing w:line="240" w:lineRule="auto"/>
-            </w:pPr>
-            <w:r>
-              <w:t xml:space="preserve">The organization </w:t>
-            </w:r>
-            <w:r>
-              <w:t>gets a request from a donor for some information about a transaction.</w:t>
-            </w:r>
-          </w:p>
-        </w:tc>
-        <w:tc>
-          <w:tcPr>
-            <w:tcW w:w="4675" w:type="dxa"/>
-          </w:tcPr>
-          <w:p/>
+              <w:rPr>
+                <w:rFonts w:ascii="Arial" w:hAnsi="Arial" w:cs="Arial"/>
+                <w:sz w:val="24"/>
+                <w:szCs w:val="24"/>
+              </w:rPr>
+            </w:pPr>
+            <w:r>
+              <w:rPr>
+                <w:rFonts w:ascii="Arial" w:hAnsi="Arial" w:cs="Arial"/>
+                <w:sz w:val="24"/>
+                <w:szCs w:val="24"/>
+              </w:rPr>
+              <w:t>The organization gets a request from a donor for some information about a transaction.</w:t>
+            </w:r>
+          </w:p>
+        </w:tc>
+        <w:tc>
+          <w:tcPr>
+            <w:tcW w:w="4675" w:type="dxa"/>
+          </w:tcPr>
+          <w:p>
+            <w:pPr>
+              <w:rPr>
+                <w:rFonts w:ascii="Arial" w:hAnsi="Arial" w:cs="Arial"/>
+                <w:sz w:val="24"/>
+                <w:szCs w:val="24"/>
+              </w:rPr>
+            </w:pPr>
+          </w:p>
         </w:tc>
       </w:tr>
       <w:tr>
@@ -921,8 +1113,18 @@
                 <w:ilvl w:val="0"/>
                 <w:numId w:val="6"/>
               </w:numPr>
-            </w:pPr>
-            <w:r>
+              <w:rPr>
+                <w:rFonts w:ascii="Arial" w:hAnsi="Arial" w:cs="Arial"/>
+                <w:sz w:val="24"/>
+                <w:szCs w:val="24"/>
+              </w:rPr>
+            </w:pPr>
+            <w:r>
+              <w:rPr>
+                <w:rFonts w:ascii="Arial" w:hAnsi="Arial" w:cs="Arial"/>
+                <w:sz w:val="24"/>
+                <w:szCs w:val="24"/>
+              </w:rPr>
               <w:t xml:space="preserve">The actor issues a request to list all transactions. </w:t>
             </w:r>
           </w:p>
@@ -931,7 +1133,15 @@
           <w:tcPr>
             <w:tcW w:w="4675" w:type="dxa"/>
           </w:tcPr>
-          <w:p/>
+          <w:p>
+            <w:pPr>
+              <w:rPr>
+                <w:rFonts w:ascii="Arial" w:hAnsi="Arial" w:cs="Arial"/>
+                <w:sz w:val="24"/>
+                <w:szCs w:val="24"/>
+              </w:rPr>
+            </w:pPr>
+          </w:p>
         </w:tc>
       </w:tr>
       <w:tr>
@@ -942,6 +1152,11 @@
           <w:p>
             <w:pPr>
               <w:pStyle w:val="ListParagraph"/>
+              <w:rPr>
+                <w:rFonts w:ascii="Arial" w:hAnsi="Arial" w:cs="Arial"/>
+                <w:sz w:val="24"/>
+                <w:szCs w:val="24"/>
+              </w:rPr>
             </w:pPr>
           </w:p>
         </w:tc>
@@ -956,8 +1171,18 @@
                 <w:ilvl w:val="0"/>
                 <w:numId w:val="6"/>
               </w:numPr>
-            </w:pPr>
-            <w:r>
+              <w:rPr>
+                <w:rFonts w:ascii="Arial" w:hAnsi="Arial" w:cs="Arial"/>
+                <w:sz w:val="24"/>
+                <w:szCs w:val="24"/>
+              </w:rPr>
+            </w:pPr>
+            <w:r>
+              <w:rPr>
+                <w:rFonts w:ascii="Arial" w:hAnsi="Arial" w:cs="Arial"/>
+                <w:sz w:val="24"/>
+                <w:szCs w:val="24"/>
+              </w:rPr>
               <w:t>The system prints the card number, amount, and date for every transaction for every donor.</w:t>
             </w:r>
           </w:p>
@@ -975,8 +1200,18 @@
                 <w:ilvl w:val="0"/>
                 <w:numId w:val="6"/>
               </w:numPr>
-            </w:pPr>
-            <w:r>
+              <w:rPr>
+                <w:rFonts w:ascii="Arial" w:hAnsi="Arial" w:cs="Arial"/>
+                <w:sz w:val="24"/>
+                <w:szCs w:val="24"/>
+              </w:rPr>
+            </w:pPr>
+            <w:r>
+              <w:rPr>
+                <w:rFonts w:ascii="Arial" w:hAnsi="Arial" w:cs="Arial"/>
+                <w:sz w:val="24"/>
+                <w:szCs w:val="24"/>
+              </w:rPr>
               <w:t xml:space="preserve">The actor relays the requested information to the donor. </w:t>
             </w:r>
           </w:p>
@@ -988,14 +1223,39 @@
           <w:p>
             <w:pPr>
               <w:pStyle w:val="ListParagraph"/>
+              <w:rPr>
+                <w:rFonts w:ascii="Arial" w:hAnsi="Arial" w:cs="Arial"/>
+                <w:sz w:val="24"/>
+                <w:szCs w:val="24"/>
+              </w:rPr>
             </w:pPr>
           </w:p>
         </w:tc>
       </w:tr>
     </w:tbl>
-    <w:p/>
     <w:p>
+      <w:pPr>
+        <w:rPr>
+          <w:rFonts w:ascii="Arial" w:hAnsi="Arial" w:cs="Arial"/>
+          <w:sz w:val="24"/>
+          <w:szCs w:val="24"/>
+        </w:rPr>
+      </w:pPr>
+    </w:p>
+    <w:p>
+      <w:pPr>
+        <w:rPr>
+          <w:rFonts w:ascii="Arial" w:hAnsi="Arial" w:cs="Arial"/>
+          <w:sz w:val="24"/>
+          <w:szCs w:val="24"/>
+        </w:rPr>
+      </w:pPr>
       <w:r>
+        <w:rPr>
+          <w:rFonts w:ascii="Arial" w:hAnsi="Arial" w:cs="Arial"/>
+          <w:sz w:val="24"/>
+          <w:szCs w:val="24"/>
+        </w:rPr>
         <w:t>List all donors (Use case #5)</w:t>
       </w:r>
     </w:p>
@@ -1017,8 +1277,18 @@
           <w:p>
             <w:pPr>
               <w:jc w:val="center"/>
-            </w:pPr>
-            <w:r>
+              <w:rPr>
+                <w:rFonts w:ascii="Arial" w:hAnsi="Arial" w:cs="Arial"/>
+                <w:sz w:val="24"/>
+                <w:szCs w:val="24"/>
+              </w:rPr>
+            </w:pPr>
+            <w:r>
+              <w:rPr>
+                <w:rFonts w:ascii="Arial" w:hAnsi="Arial" w:cs="Arial"/>
+                <w:sz w:val="24"/>
+                <w:szCs w:val="24"/>
+              </w:rPr>
               <w:t>Actions by Actor</w:t>
             </w:r>
           </w:p>
@@ -1030,8 +1300,18 @@
           <w:p>
             <w:pPr>
               <w:jc w:val="center"/>
-            </w:pPr>
-            <w:r>
+              <w:rPr>
+                <w:rFonts w:ascii="Arial" w:hAnsi="Arial" w:cs="Arial"/>
+                <w:sz w:val="24"/>
+                <w:szCs w:val="24"/>
+              </w:rPr>
+            </w:pPr>
+            <w:r>
+              <w:rPr>
+                <w:rFonts w:ascii="Arial" w:hAnsi="Arial" w:cs="Arial"/>
+                <w:sz w:val="24"/>
+                <w:szCs w:val="24"/>
+              </w:rPr>
               <w:t>System Response</w:t>
             </w:r>
           </w:p>
@@ -1050,8 +1330,18 @@
                 <w:numId w:val="3"/>
               </w:numPr>
               <w:spacing w:line="240" w:lineRule="auto"/>
-            </w:pPr>
-            <w:r>
+              <w:rPr>
+                <w:rFonts w:ascii="Arial" w:hAnsi="Arial" w:cs="Arial"/>
+                <w:sz w:val="24"/>
+                <w:szCs w:val="24"/>
+              </w:rPr>
+            </w:pPr>
+            <w:r>
+              <w:rPr>
+                <w:rFonts w:ascii="Arial" w:hAnsi="Arial" w:cs="Arial"/>
+                <w:sz w:val="24"/>
+                <w:szCs w:val="24"/>
+              </w:rPr>
               <w:t>The actor wishes to see a list of donors.</w:t>
             </w:r>
           </w:p>
@@ -1060,7 +1350,15 @@
           <w:tcPr>
             <w:tcW w:w="4675" w:type="dxa"/>
           </w:tcPr>
-          <w:p/>
+          <w:p>
+            <w:pPr>
+              <w:rPr>
+                <w:rFonts w:ascii="Arial" w:hAnsi="Arial" w:cs="Arial"/>
+                <w:sz w:val="24"/>
+                <w:szCs w:val="24"/>
+              </w:rPr>
+            </w:pPr>
+          </w:p>
         </w:tc>
       </w:tr>
       <w:tr>
@@ -1076,8 +1374,18 @@
                 <w:numId w:val="3"/>
               </w:numPr>
               <w:spacing w:line="240" w:lineRule="auto"/>
-            </w:pPr>
-            <w:r>
+              <w:rPr>
+                <w:rFonts w:ascii="Arial" w:hAnsi="Arial" w:cs="Arial"/>
+                <w:sz w:val="24"/>
+                <w:szCs w:val="24"/>
+              </w:rPr>
+            </w:pPr>
+            <w:r>
+              <w:rPr>
+                <w:rFonts w:ascii="Arial" w:hAnsi="Arial" w:cs="Arial"/>
+                <w:sz w:val="24"/>
+                <w:szCs w:val="24"/>
+              </w:rPr>
               <w:t>The actor issues a request to list names, ids, and phone numbers of each donor.</w:t>
             </w:r>
           </w:p>
@@ -1086,15 +1394,31 @@
           <w:tcPr>
             <w:tcW w:w="4675" w:type="dxa"/>
           </w:tcPr>
-          <w:p/>
-        </w:tc>
-      </w:tr>
-      <w:tr>
-        <w:tc>
-          <w:tcPr>
-            <w:tcW w:w="4675" w:type="dxa"/>
-          </w:tcPr>
-          <w:p/>
+          <w:p>
+            <w:pPr>
+              <w:rPr>
+                <w:rFonts w:ascii="Arial" w:hAnsi="Arial" w:cs="Arial"/>
+                <w:sz w:val="24"/>
+                <w:szCs w:val="24"/>
+              </w:rPr>
+            </w:pPr>
+          </w:p>
+        </w:tc>
+      </w:tr>
+      <w:tr>
+        <w:tc>
+          <w:tcPr>
+            <w:tcW w:w="4675" w:type="dxa"/>
+          </w:tcPr>
+          <w:p>
+            <w:pPr>
+              <w:rPr>
+                <w:rFonts w:ascii="Arial" w:hAnsi="Arial" w:cs="Arial"/>
+                <w:sz w:val="24"/>
+                <w:szCs w:val="24"/>
+              </w:rPr>
+            </w:pPr>
+          </w:p>
         </w:tc>
         <w:tc>
           <w:tcPr>
@@ -1108,18 +1432,48 @@
                 <w:numId w:val="3"/>
               </w:numPr>
               <w:spacing w:line="240" w:lineRule="auto"/>
-            </w:pPr>
-            <w:r>
+              <w:rPr>
+                <w:rFonts w:ascii="Arial" w:hAnsi="Arial" w:cs="Arial"/>
+                <w:sz w:val="24"/>
+                <w:szCs w:val="24"/>
+              </w:rPr>
+            </w:pPr>
+            <w:r>
+              <w:rPr>
+                <w:rFonts w:ascii="Arial" w:hAnsi="Arial" w:cs="Arial"/>
+                <w:sz w:val="24"/>
+                <w:szCs w:val="24"/>
+              </w:rPr>
               <w:t>The system lists the names, ids, and phone numbers of each donor. It then exits the use case.</w:t>
             </w:r>
           </w:p>
         </w:tc>
       </w:tr>
     </w:tbl>
-    <w:p/>
-    <w:bookmarkEnd w:id="0"/>
     <w:p>
+      <w:pPr>
+        <w:rPr>
+          <w:rFonts w:ascii="Arial" w:hAnsi="Arial" w:cs="Arial"/>
+          <w:sz w:val="24"/>
+          <w:szCs w:val="24"/>
+        </w:rPr>
+      </w:pPr>
+    </w:p>
+    <w:bookmarkEnd w:id="1"/>
+    <w:p>
+      <w:pPr>
+        <w:rPr>
+          <w:rFonts w:ascii="Arial" w:hAnsi="Arial" w:cs="Arial"/>
+          <w:sz w:val="24"/>
+          <w:szCs w:val="24"/>
+        </w:rPr>
+      </w:pPr>
       <w:r>
+        <w:rPr>
+          <w:rFonts w:ascii="Arial" w:hAnsi="Arial" w:cs="Arial"/>
+          <w:sz w:val="24"/>
+          <w:szCs w:val="24"/>
+        </w:rPr>
         <w:t>List specific donor (Use case #6)</w:t>
       </w:r>
     </w:p>
@@ -1141,8 +1495,18 @@
           <w:p>
             <w:pPr>
               <w:jc w:val="center"/>
-            </w:pPr>
-            <w:r>
+              <w:rPr>
+                <w:rFonts w:ascii="Arial" w:hAnsi="Arial" w:cs="Arial"/>
+                <w:sz w:val="24"/>
+                <w:szCs w:val="24"/>
+              </w:rPr>
+            </w:pPr>
+            <w:r>
+              <w:rPr>
+                <w:rFonts w:ascii="Arial" w:hAnsi="Arial" w:cs="Arial"/>
+                <w:sz w:val="24"/>
+                <w:szCs w:val="24"/>
+              </w:rPr>
               <w:t>Actions by Actor</w:t>
             </w:r>
           </w:p>
@@ -1154,8 +1518,18 @@
           <w:p>
             <w:pPr>
               <w:jc w:val="center"/>
-            </w:pPr>
-            <w:r>
+              <w:rPr>
+                <w:rFonts w:ascii="Arial" w:hAnsi="Arial" w:cs="Arial"/>
+                <w:sz w:val="24"/>
+                <w:szCs w:val="24"/>
+              </w:rPr>
+            </w:pPr>
+            <w:r>
+              <w:rPr>
+                <w:rFonts w:ascii="Arial" w:hAnsi="Arial" w:cs="Arial"/>
+                <w:sz w:val="24"/>
+                <w:szCs w:val="24"/>
+              </w:rPr>
               <w:t>System Response</w:t>
             </w:r>
           </w:p>
@@ -1174,8 +1548,18 @@
                 <w:numId w:val="4"/>
               </w:numPr>
               <w:spacing w:line="240" w:lineRule="auto"/>
-            </w:pPr>
-            <w:r>
+              <w:rPr>
+                <w:rFonts w:ascii="Arial" w:hAnsi="Arial" w:cs="Arial"/>
+                <w:sz w:val="24"/>
+                <w:szCs w:val="24"/>
+              </w:rPr>
+            </w:pPr>
+            <w:r>
+              <w:rPr>
+                <w:rFonts w:ascii="Arial" w:hAnsi="Arial" w:cs="Arial"/>
+                <w:sz w:val="24"/>
+                <w:szCs w:val="24"/>
+              </w:rPr>
               <w:t>The actor wishes to see a specific donor.</w:t>
             </w:r>
           </w:p>
@@ -1184,7 +1568,15 @@
           <w:tcPr>
             <w:tcW w:w="4675" w:type="dxa"/>
           </w:tcPr>
-          <w:p/>
+          <w:p>
+            <w:pPr>
+              <w:rPr>
+                <w:rFonts w:ascii="Arial" w:hAnsi="Arial" w:cs="Arial"/>
+                <w:sz w:val="24"/>
+                <w:szCs w:val="24"/>
+              </w:rPr>
+            </w:pPr>
+          </w:p>
         </w:tc>
       </w:tr>
       <w:tr>
@@ -1200,8 +1592,18 @@
                 <w:numId w:val="4"/>
               </w:numPr>
               <w:spacing w:line="240" w:lineRule="auto"/>
-            </w:pPr>
-            <w:r>
+              <w:rPr>
+                <w:rFonts w:ascii="Arial" w:hAnsi="Arial" w:cs="Arial"/>
+                <w:sz w:val="24"/>
+                <w:szCs w:val="24"/>
+              </w:rPr>
+            </w:pPr>
+            <w:r>
+              <w:rPr>
+                <w:rFonts w:ascii="Arial" w:hAnsi="Arial" w:cs="Arial"/>
+                <w:sz w:val="24"/>
+                <w:szCs w:val="24"/>
+              </w:rPr>
               <w:lastRenderedPageBreak/>
               <w:t>The actor issues a request to open a search window for donors.</w:t>
             </w:r>
@@ -1211,15 +1613,31 @@
           <w:tcPr>
             <w:tcW w:w="4675" w:type="dxa"/>
           </w:tcPr>
-          <w:p/>
-        </w:tc>
-      </w:tr>
-      <w:tr>
-        <w:tc>
-          <w:tcPr>
-            <w:tcW w:w="4675" w:type="dxa"/>
-          </w:tcPr>
-          <w:p/>
+          <w:p>
+            <w:pPr>
+              <w:rPr>
+                <w:rFonts w:ascii="Arial" w:hAnsi="Arial" w:cs="Arial"/>
+                <w:sz w:val="24"/>
+                <w:szCs w:val="24"/>
+              </w:rPr>
+            </w:pPr>
+          </w:p>
+        </w:tc>
+      </w:tr>
+      <w:tr>
+        <w:tc>
+          <w:tcPr>
+            <w:tcW w:w="4675" w:type="dxa"/>
+          </w:tcPr>
+          <w:p>
+            <w:pPr>
+              <w:rPr>
+                <w:rFonts w:ascii="Arial" w:hAnsi="Arial" w:cs="Arial"/>
+                <w:sz w:val="24"/>
+                <w:szCs w:val="24"/>
+              </w:rPr>
+            </w:pPr>
+          </w:p>
         </w:tc>
         <w:tc>
           <w:tcPr>
@@ -1233,8 +1651,18 @@
                 <w:numId w:val="4"/>
               </w:numPr>
               <w:spacing w:line="240" w:lineRule="auto"/>
-            </w:pPr>
-            <w:r>
+              <w:rPr>
+                <w:rFonts w:ascii="Arial" w:hAnsi="Arial" w:cs="Arial"/>
+                <w:sz w:val="24"/>
+                <w:szCs w:val="24"/>
+              </w:rPr>
+            </w:pPr>
+            <w:r>
+              <w:rPr>
+                <w:rFonts w:ascii="Arial" w:hAnsi="Arial" w:cs="Arial"/>
+                <w:sz w:val="24"/>
+                <w:szCs w:val="24"/>
+              </w:rPr>
               <w:t>The system prompts for a donor id.</w:t>
             </w:r>
           </w:p>
@@ -1253,8 +1681,18 @@
                 <w:numId w:val="4"/>
               </w:numPr>
               <w:spacing w:line="240" w:lineRule="auto"/>
-            </w:pPr>
-            <w:r>
+              <w:rPr>
+                <w:rFonts w:ascii="Arial" w:hAnsi="Arial" w:cs="Arial"/>
+                <w:sz w:val="24"/>
+                <w:szCs w:val="24"/>
+              </w:rPr>
+            </w:pPr>
+            <w:r>
+              <w:rPr>
+                <w:rFonts w:ascii="Arial" w:hAnsi="Arial" w:cs="Arial"/>
+                <w:sz w:val="24"/>
+                <w:szCs w:val="24"/>
+              </w:rPr>
               <w:t>The actor enters a valid donor id.</w:t>
             </w:r>
           </w:p>
@@ -1263,15 +1701,31 @@
           <w:tcPr>
             <w:tcW w:w="4675" w:type="dxa"/>
           </w:tcPr>
-          <w:p/>
-        </w:tc>
-      </w:tr>
-      <w:tr>
-        <w:tc>
-          <w:tcPr>
-            <w:tcW w:w="4675" w:type="dxa"/>
-          </w:tcPr>
-          <w:p/>
+          <w:p>
+            <w:pPr>
+              <w:rPr>
+                <w:rFonts w:ascii="Arial" w:hAnsi="Arial" w:cs="Arial"/>
+                <w:sz w:val="24"/>
+                <w:szCs w:val="24"/>
+              </w:rPr>
+            </w:pPr>
+          </w:p>
+        </w:tc>
+      </w:tr>
+      <w:tr>
+        <w:tc>
+          <w:tcPr>
+            <w:tcW w:w="4675" w:type="dxa"/>
+          </w:tcPr>
+          <w:p>
+            <w:pPr>
+              <w:rPr>
+                <w:rFonts w:ascii="Arial" w:hAnsi="Arial" w:cs="Arial"/>
+                <w:sz w:val="24"/>
+                <w:szCs w:val="24"/>
+              </w:rPr>
+            </w:pPr>
+          </w:p>
         </w:tc>
         <w:tc>
           <w:tcPr>
@@ -1285,17 +1739,47 @@
                 <w:numId w:val="4"/>
               </w:numPr>
               <w:spacing w:line="240" w:lineRule="auto"/>
-            </w:pPr>
-            <w:r>
+              <w:rPr>
+                <w:rFonts w:ascii="Arial" w:hAnsi="Arial" w:cs="Arial"/>
+                <w:sz w:val="24"/>
+                <w:szCs w:val="24"/>
+              </w:rPr>
+            </w:pPr>
+            <w:r>
+              <w:rPr>
+                <w:rFonts w:ascii="Arial" w:hAnsi="Arial" w:cs="Arial"/>
+                <w:sz w:val="24"/>
+                <w:szCs w:val="24"/>
+              </w:rPr>
               <w:t>If the donor id is valid, the system displays the donor name, phone number, and card number, as well as the amount of all credit cards associated with the donor. It then exits the use case. Otherwise, it prints an appropriate message and returns to step 3.</w:t>
             </w:r>
           </w:p>
         </w:tc>
       </w:tr>
     </w:tbl>
-    <w:p/>
     <w:p>
+      <w:pPr>
+        <w:rPr>
+          <w:rFonts w:ascii="Arial" w:hAnsi="Arial" w:cs="Arial"/>
+          <w:sz w:val="24"/>
+          <w:szCs w:val="24"/>
+        </w:rPr>
+      </w:pPr>
+    </w:p>
+    <w:p>
+      <w:pPr>
+        <w:rPr>
+          <w:rFonts w:ascii="Arial" w:hAnsi="Arial" w:cs="Arial"/>
+          <w:sz w:val="24"/>
+          <w:szCs w:val="24"/>
+        </w:rPr>
+      </w:pPr>
       <w:r>
+        <w:rPr>
+          <w:rFonts w:ascii="Arial" w:hAnsi="Arial" w:cs="Arial"/>
+          <w:sz w:val="24"/>
+          <w:szCs w:val="24"/>
+        </w:rPr>
         <w:t>Remove specific donor (Use case #7)</w:t>
       </w:r>
     </w:p>
@@ -1316,21 +1800,72 @@
             <w:vAlign w:val="bottom"/>
           </w:tcPr>
           <w:p>
-            <w:r>
-              <w:rPr>
-                <w:rFonts w:ascii="Calibri" w:eastAsia="Times New Roman" w:hAnsi="Calibri" w:cs="Calibri"/>
+            <w:pPr>
+              <w:rPr>
+                <w:rFonts w:ascii="Arial" w:hAnsi="Arial" w:cs="Arial"/>
+                <w:sz w:val="24"/>
+                <w:szCs w:val="24"/>
+              </w:rPr>
+            </w:pPr>
+            <w:r>
+              <w:rPr>
+                <w:rFonts w:ascii="Arial" w:eastAsia="Times New Roman" w:hAnsi="Arial" w:cs="Arial"/>
                 <w:bCs/>
                 <w:color w:val="000000"/>
-              </w:rPr>
-              <w:t>Actions by a</w:t>
-            </w:r>
-            <w:r>
-              <w:rPr>
-                <w:rFonts w:ascii="Calibri" w:eastAsia="Times New Roman" w:hAnsi="Calibri" w:cs="Calibri"/>
+                <w:sz w:val="24"/>
+                <w:szCs w:val="24"/>
+              </w:rPr>
+              <w:t>Actions by actor</w:t>
+            </w:r>
+          </w:p>
+        </w:tc>
+        <w:tc>
+          <w:tcPr>
+            <w:tcW w:w="4675" w:type="dxa"/>
+            <w:vAlign w:val="bottom"/>
+          </w:tcPr>
+          <w:p>
+            <w:pPr>
+              <w:rPr>
+                <w:rFonts w:ascii="Arial" w:hAnsi="Arial" w:cs="Arial"/>
+                <w:sz w:val="24"/>
+                <w:szCs w:val="24"/>
+              </w:rPr>
+            </w:pPr>
+            <w:r>
+              <w:rPr>
+                <w:rFonts w:ascii="Arial" w:eastAsia="Times New Roman" w:hAnsi="Arial" w:cs="Arial"/>
                 <w:bCs/>
                 <w:color w:val="000000"/>
-              </w:rPr>
-              <w:t>ctor</w:t>
+                <w:sz w:val="24"/>
+                <w:szCs w:val="24"/>
+              </w:rPr>
+              <w:t>System responses</w:t>
+            </w:r>
+          </w:p>
+        </w:tc>
+      </w:tr>
+      <w:tr>
+        <w:tc>
+          <w:tcPr>
+            <w:tcW w:w="4675" w:type="dxa"/>
+          </w:tcPr>
+          <w:p>
+            <w:pPr>
+              <w:rPr>
+                <w:rFonts w:ascii="Arial" w:hAnsi="Arial" w:cs="Arial"/>
+                <w:sz w:val="24"/>
+                <w:szCs w:val="24"/>
+              </w:rPr>
+            </w:pPr>
+            <w:r>
+              <w:rPr>
+                <w:rFonts w:ascii="Arial" w:eastAsia="Times New Roman" w:hAnsi="Arial" w:cs="Arial"/>
+                <w:color w:val="000000"/>
+                <w:sz w:val="24"/>
+                <w:szCs w:val="24"/>
+              </w:rPr>
+              <w:t>1. Donor Request to Organization to be removed as a Donor</w:t>
             </w:r>
           </w:p>
         </w:tc>
@@ -1340,29 +1875,46 @@
             <w:vAlign w:val="bottom"/>
           </w:tcPr>
           <w:p>
-            <w:r>
-              <w:rPr>
-                <w:rFonts w:ascii="Calibri" w:eastAsia="Times New Roman" w:hAnsi="Calibri" w:cs="Calibri"/>
-                <w:bCs/>
+            <w:pPr>
+              <w:rPr>
+                <w:rFonts w:ascii="Arial" w:hAnsi="Arial" w:cs="Arial"/>
+                <w:sz w:val="24"/>
+                <w:szCs w:val="24"/>
+              </w:rPr>
+            </w:pPr>
+            <w:r>
+              <w:rPr>
+                <w:rFonts w:ascii="Arial" w:eastAsia="Times New Roman" w:hAnsi="Arial" w:cs="Arial"/>
                 <w:color w:val="000000"/>
-              </w:rPr>
-              <w:t>System responses</w:t>
-            </w:r>
-          </w:p>
-        </w:tc>
-      </w:tr>
-      <w:tr>
-        <w:tc>
-          <w:tcPr>
-            <w:tcW w:w="4675" w:type="dxa"/>
-          </w:tcPr>
-          <w:p>
-            <w:r>
-              <w:rPr>
-                <w:rFonts w:ascii="Calibri" w:eastAsia="Times New Roman" w:hAnsi="Calibri" w:cs="Calibri"/>
+                <w:sz w:val="24"/>
+                <w:szCs w:val="24"/>
+              </w:rPr>
+              <w:t> </w:t>
+            </w:r>
+          </w:p>
+        </w:tc>
+      </w:tr>
+      <w:tr>
+        <w:tc>
+          <w:tcPr>
+            <w:tcW w:w="4675" w:type="dxa"/>
+          </w:tcPr>
+          <w:p>
+            <w:pPr>
+              <w:rPr>
+                <w:rFonts w:ascii="Arial" w:hAnsi="Arial" w:cs="Arial"/>
+                <w:sz w:val="24"/>
+                <w:szCs w:val="24"/>
+              </w:rPr>
+            </w:pPr>
+            <w:r>
+              <w:rPr>
+                <w:rFonts w:ascii="Arial" w:eastAsia="Times New Roman" w:hAnsi="Arial" w:cs="Arial"/>
                 <w:color w:val="000000"/>
-              </w:rPr>
-              <w:t>1. Donor Request to Organization to be removed as a Donor</w:t>
+                <w:sz w:val="24"/>
+                <w:szCs w:val="24"/>
+              </w:rPr>
+              <w:t>2. Actor Invokes the functionality to remove a specific Donor</w:t>
             </w:r>
           </w:p>
         </w:tc>
@@ -1372,10 +1924,19 @@
             <w:vAlign w:val="bottom"/>
           </w:tcPr>
           <w:p>
-            <w:r>
-              <w:rPr>
-                <w:rFonts w:ascii="Calibri" w:eastAsia="Times New Roman" w:hAnsi="Calibri" w:cs="Calibri"/>
+            <w:pPr>
+              <w:rPr>
+                <w:rFonts w:ascii="Arial" w:hAnsi="Arial" w:cs="Arial"/>
+                <w:sz w:val="24"/>
+                <w:szCs w:val="24"/>
+              </w:rPr>
+            </w:pPr>
+            <w:r>
+              <w:rPr>
+                <w:rFonts w:ascii="Arial" w:eastAsia="Times New Roman" w:hAnsi="Arial" w:cs="Arial"/>
                 <w:color w:val="000000"/>
+                <w:sz w:val="24"/>
+                <w:szCs w:val="24"/>
               </w:rPr>
               <w:t> </w:t>
             </w:r>
@@ -1386,14 +1947,72 @@
         <w:tc>
           <w:tcPr>
             <w:tcW w:w="4675" w:type="dxa"/>
-          </w:tcPr>
-          <w:p>
-            <w:r>
-              <w:rPr>
-                <w:rFonts w:ascii="Calibri" w:eastAsia="Times New Roman" w:hAnsi="Calibri" w:cs="Calibri"/>
+            <w:vAlign w:val="bottom"/>
+          </w:tcPr>
+          <w:p>
+            <w:pPr>
+              <w:rPr>
+                <w:rFonts w:ascii="Arial" w:hAnsi="Arial" w:cs="Arial"/>
+                <w:sz w:val="24"/>
+                <w:szCs w:val="24"/>
+              </w:rPr>
+            </w:pPr>
+            <w:r>
+              <w:rPr>
+                <w:rFonts w:ascii="Arial" w:eastAsia="Times New Roman" w:hAnsi="Arial" w:cs="Arial"/>
                 <w:color w:val="000000"/>
-              </w:rPr>
-              <w:t>2. Actor Invokes the functionality to remove a specific Donor</w:t>
+                <w:sz w:val="24"/>
+                <w:szCs w:val="24"/>
+              </w:rPr>
+              <w:t> </w:t>
+            </w:r>
+          </w:p>
+        </w:tc>
+        <w:tc>
+          <w:tcPr>
+            <w:tcW w:w="4675" w:type="dxa"/>
+          </w:tcPr>
+          <w:p>
+            <w:pPr>
+              <w:rPr>
+                <w:rFonts w:ascii="Arial" w:hAnsi="Arial" w:cs="Arial"/>
+                <w:sz w:val="24"/>
+                <w:szCs w:val="24"/>
+              </w:rPr>
+            </w:pPr>
+            <w:r>
+              <w:rPr>
+                <w:rFonts w:ascii="Arial" w:eastAsia="Times New Roman" w:hAnsi="Arial" w:cs="Arial"/>
+                <w:color w:val="000000"/>
+                <w:sz w:val="24"/>
+                <w:szCs w:val="24"/>
+              </w:rPr>
+              <w:t>3. Asks Actor to enter a Valid Donor ID</w:t>
+            </w:r>
+          </w:p>
+        </w:tc>
+      </w:tr>
+      <w:tr>
+        <w:tc>
+          <w:tcPr>
+            <w:tcW w:w="4675" w:type="dxa"/>
+          </w:tcPr>
+          <w:p>
+            <w:pPr>
+              <w:rPr>
+                <w:rFonts w:ascii="Arial" w:hAnsi="Arial" w:cs="Arial"/>
+                <w:sz w:val="24"/>
+                <w:szCs w:val="24"/>
+              </w:rPr>
+            </w:pPr>
+            <w:r>
+              <w:rPr>
+                <w:rFonts w:ascii="Arial" w:eastAsia="Times New Roman" w:hAnsi="Arial" w:cs="Arial"/>
+                <w:color w:val="000000"/>
+                <w:sz w:val="24"/>
+                <w:szCs w:val="24"/>
+              </w:rPr>
+              <w:t>4. Actor Enters the Donor ID</w:t>
             </w:r>
           </w:p>
         </w:tc>
@@ -1403,10 +2022,19 @@
             <w:vAlign w:val="bottom"/>
           </w:tcPr>
           <w:p>
-            <w:r>
-              <w:rPr>
-                <w:rFonts w:ascii="Calibri" w:eastAsia="Times New Roman" w:hAnsi="Calibri" w:cs="Calibri"/>
+            <w:pPr>
+              <w:rPr>
+                <w:rFonts w:ascii="Arial" w:hAnsi="Arial" w:cs="Arial"/>
+                <w:sz w:val="24"/>
+                <w:szCs w:val="24"/>
+              </w:rPr>
+            </w:pPr>
+            <w:r>
+              <w:rPr>
+                <w:rFonts w:ascii="Arial" w:eastAsia="Times New Roman" w:hAnsi="Arial" w:cs="Arial"/>
                 <w:color w:val="000000"/>
+                <w:sz w:val="24"/>
+                <w:szCs w:val="24"/>
               </w:rPr>
               <w:t> </w:t>
             </w:r>
@@ -1420,10 +2048,19 @@
             <w:vAlign w:val="bottom"/>
           </w:tcPr>
           <w:p>
-            <w:r>
-              <w:rPr>
-                <w:rFonts w:ascii="Calibri" w:eastAsia="Times New Roman" w:hAnsi="Calibri" w:cs="Calibri"/>
+            <w:pPr>
+              <w:rPr>
+                <w:rFonts w:ascii="Arial" w:hAnsi="Arial" w:cs="Arial"/>
+                <w:sz w:val="24"/>
+                <w:szCs w:val="24"/>
+              </w:rPr>
+            </w:pPr>
+            <w:r>
+              <w:rPr>
+                <w:rFonts w:ascii="Arial" w:eastAsia="Times New Roman" w:hAnsi="Arial" w:cs="Arial"/>
                 <w:color w:val="000000"/>
+                <w:sz w:val="24"/>
+                <w:szCs w:val="24"/>
               </w:rPr>
               <w:t> </w:t>
             </w:r>
@@ -1434,28 +2071,47 @@
             <w:tcW w:w="4675" w:type="dxa"/>
           </w:tcPr>
           <w:p>
-            <w:r>
-              <w:rPr>
-                <w:rFonts w:ascii="Calibri" w:eastAsia="Times New Roman" w:hAnsi="Calibri" w:cs="Calibri"/>
+            <w:pPr>
+              <w:rPr>
+                <w:rFonts w:ascii="Arial" w:hAnsi="Arial" w:cs="Arial"/>
+                <w:sz w:val="24"/>
+                <w:szCs w:val="24"/>
+              </w:rPr>
+            </w:pPr>
+            <w:r>
+              <w:rPr>
+                <w:rFonts w:ascii="Arial" w:eastAsia="Times New Roman" w:hAnsi="Arial" w:cs="Arial"/>
                 <w:color w:val="000000"/>
-              </w:rPr>
-              <w:t>3. Asks Actor to enter a Valid Donor ID</w:t>
-            </w:r>
-          </w:p>
-        </w:tc>
-      </w:tr>
-      <w:tr>
-        <w:tc>
-          <w:tcPr>
-            <w:tcW w:w="4675" w:type="dxa"/>
-          </w:tcPr>
-          <w:p>
-            <w:r>
-              <w:rPr>
-                <w:rFonts w:ascii="Calibri" w:eastAsia="Times New Roman" w:hAnsi="Calibri" w:cs="Calibri"/>
+                <w:sz w:val="24"/>
+                <w:szCs w:val="24"/>
+              </w:rPr>
+              <w:t xml:space="preserve">5. Checks to See if the Donor ID enter Exist. If not, display error message and return to step 3. If donor Does exist, all donor information is removed from system. </w:t>
+            </w:r>
+          </w:p>
+        </w:tc>
+      </w:tr>
+      <w:tr>
+        <w:tc>
+          <w:tcPr>
+            <w:tcW w:w="4675" w:type="dxa"/>
+          </w:tcPr>
+          <w:p>
+            <w:pPr>
+              <w:rPr>
+                <w:rFonts w:ascii="Arial" w:eastAsia="Times New Roman" w:hAnsi="Arial" w:cs="Arial"/>
                 <w:color w:val="000000"/>
-              </w:rPr>
-              <w:t>4. Actor Enters the Donor ID</w:t>
+                <w:sz w:val="24"/>
+                <w:szCs w:val="24"/>
+              </w:rPr>
+            </w:pPr>
+            <w:r>
+              <w:rPr>
+                <w:rFonts w:ascii="Arial" w:eastAsia="Times New Roman" w:hAnsi="Arial" w:cs="Arial"/>
+                <w:color w:val="000000"/>
+                <w:sz w:val="24"/>
+                <w:szCs w:val="24"/>
+              </w:rPr>
+              <w:t>6. Actor informs donor that they have been removed.</w:t>
             </w:r>
           </w:p>
         </w:tc>
@@ -1465,100 +2121,51 @@
             <w:vAlign w:val="bottom"/>
           </w:tcPr>
           <w:p>
-            <w:r>
-              <w:rPr>
-                <w:rFonts w:ascii="Calibri" w:eastAsia="Times New Roman" w:hAnsi="Calibri" w:cs="Calibri"/>
+            <w:pPr>
+              <w:rPr>
+                <w:rFonts w:ascii="Arial" w:eastAsia="Times New Roman" w:hAnsi="Arial" w:cs="Arial"/>
                 <w:color w:val="000000"/>
+                <w:sz w:val="24"/>
+                <w:szCs w:val="24"/>
+              </w:rPr>
+            </w:pPr>
+            <w:r>
+              <w:rPr>
+                <w:rFonts w:ascii="Arial" w:eastAsia="Times New Roman" w:hAnsi="Arial" w:cs="Arial"/>
+                <w:color w:val="000000"/>
+                <w:sz w:val="24"/>
+                <w:szCs w:val="24"/>
               </w:rPr>
               <w:t> </w:t>
             </w:r>
           </w:p>
         </w:tc>
       </w:tr>
-      <w:tr>
-        <w:tc>
-          <w:tcPr>
-            <w:tcW w:w="4675" w:type="dxa"/>
-            <w:vAlign w:val="bottom"/>
-          </w:tcPr>
-          <w:p>
-            <w:r>
-              <w:rPr>
-                <w:rFonts w:ascii="Calibri" w:eastAsia="Times New Roman" w:hAnsi="Calibri" w:cs="Calibri"/>
-                <w:color w:val="000000"/>
-              </w:rPr>
-              <w:t> </w:t>
-            </w:r>
-          </w:p>
-        </w:tc>
-        <w:tc>
-          <w:tcPr>
-            <w:tcW w:w="4675" w:type="dxa"/>
-          </w:tcPr>
-          <w:p>
-            <w:r>
-              <w:rPr>
-                <w:rFonts w:ascii="Calibri" w:eastAsia="Times New Roman" w:hAnsi="Calibri" w:cs="Calibri"/>
-                <w:color w:val="000000"/>
-              </w:rPr>
-              <w:t xml:space="preserve">5. Checks to See if the Donor ID enter Exist. If not, display error message and return to step 3. If donor Does exist, all donor information is removed from system. </w:t>
-            </w:r>
-          </w:p>
-        </w:tc>
-      </w:tr>
-      <w:tr>
-        <w:tc>
-          <w:tcPr>
-            <w:tcW w:w="4675" w:type="dxa"/>
-          </w:tcPr>
-          <w:p>
-            <w:pPr>
-              <w:rPr>
-                <w:rFonts w:ascii="Calibri" w:eastAsia="Times New Roman" w:hAnsi="Calibri" w:cs="Calibri"/>
-                <w:color w:val="000000"/>
-              </w:rPr>
-            </w:pPr>
-            <w:r>
-              <w:rPr>
-                <w:rFonts w:ascii="Calibri" w:eastAsia="Times New Roman" w:hAnsi="Calibri" w:cs="Calibri"/>
-                <w:color w:val="000000"/>
-              </w:rPr>
-              <w:t>6. Actor informs donor that they have been removed.</w:t>
-            </w:r>
-          </w:p>
-        </w:tc>
-        <w:tc>
-          <w:tcPr>
-            <w:tcW w:w="4675" w:type="dxa"/>
-            <w:vAlign w:val="bottom"/>
-          </w:tcPr>
-          <w:p>
-            <w:pPr>
-              <w:rPr>
-                <w:rFonts w:ascii="Calibri" w:eastAsia="Times New Roman" w:hAnsi="Calibri" w:cs="Calibri"/>
-                <w:color w:val="000000"/>
-              </w:rPr>
-            </w:pPr>
-            <w:r>
-              <w:rPr>
-                <w:rFonts w:ascii="Calibri" w:eastAsia="Times New Roman" w:hAnsi="Calibri" w:cs="Calibri"/>
-                <w:color w:val="000000"/>
-              </w:rPr>
-              <w:t> </w:t>
-            </w:r>
-          </w:p>
-        </w:tc>
-      </w:tr>
     </w:tbl>
-    <w:p/>
     <w:p>
+      <w:pPr>
+        <w:rPr>
+          <w:rFonts w:ascii="Arial" w:hAnsi="Arial" w:cs="Arial"/>
+          <w:sz w:val="24"/>
+          <w:szCs w:val="24"/>
+        </w:rPr>
+      </w:pPr>
+    </w:p>
+    <w:p>
+      <w:pPr>
+        <w:rPr>
+          <w:rFonts w:ascii="Arial" w:hAnsi="Arial" w:cs="Arial"/>
+          <w:sz w:val="24"/>
+          <w:szCs w:val="24"/>
+        </w:rPr>
+      </w:pPr>
       <w:r>
-        <w:t>Remove credit card (Use case #</w:t>
-      </w:r>
-      <w:bookmarkStart w:id="1" w:name="_GoBack"/>
-      <w:bookmarkEnd w:id="1"/>
-      <w:r>
-        <w:t>8)</w:t>
+        <w:rPr>
+          <w:rFonts w:ascii="Arial" w:hAnsi="Arial" w:cs="Arial"/>
+          <w:sz w:val="24"/>
+          <w:szCs w:val="24"/>
+        </w:rPr>
+        <w:t>Remove credit card (Use case #8)</w:t>
       </w:r>
     </w:p>
     <w:tbl>
@@ -1578,21 +2185,72 @@
             <w:vAlign w:val="bottom"/>
           </w:tcPr>
           <w:p>
-            <w:r>
-              <w:rPr>
-                <w:rFonts w:ascii="Calibri" w:eastAsia="Times New Roman" w:hAnsi="Calibri" w:cs="Calibri"/>
+            <w:pPr>
+              <w:rPr>
+                <w:rFonts w:ascii="Arial" w:hAnsi="Arial" w:cs="Arial"/>
+                <w:sz w:val="24"/>
+                <w:szCs w:val="24"/>
+              </w:rPr>
+            </w:pPr>
+            <w:r>
+              <w:rPr>
+                <w:rFonts w:ascii="Arial" w:eastAsia="Times New Roman" w:hAnsi="Arial" w:cs="Arial"/>
                 <w:bCs/>
                 <w:color w:val="000000"/>
-              </w:rPr>
-              <w:t>Actions by a</w:t>
-            </w:r>
-            <w:r>
-              <w:rPr>
-                <w:rFonts w:ascii="Calibri" w:eastAsia="Times New Roman" w:hAnsi="Calibri" w:cs="Calibri"/>
+                <w:sz w:val="24"/>
+                <w:szCs w:val="24"/>
+              </w:rPr>
+              <w:t>Actions by actor</w:t>
+            </w:r>
+          </w:p>
+        </w:tc>
+        <w:tc>
+          <w:tcPr>
+            <w:tcW w:w="4675" w:type="dxa"/>
+            <w:vAlign w:val="bottom"/>
+          </w:tcPr>
+          <w:p>
+            <w:pPr>
+              <w:rPr>
+                <w:rFonts w:ascii="Arial" w:hAnsi="Arial" w:cs="Arial"/>
+                <w:sz w:val="24"/>
+                <w:szCs w:val="24"/>
+              </w:rPr>
+            </w:pPr>
+            <w:r>
+              <w:rPr>
+                <w:rFonts w:ascii="Arial" w:eastAsia="Times New Roman" w:hAnsi="Arial" w:cs="Arial"/>
                 <w:bCs/>
                 <w:color w:val="000000"/>
-              </w:rPr>
-              <w:t>ctor</w:t>
+                <w:sz w:val="24"/>
+                <w:szCs w:val="24"/>
+              </w:rPr>
+              <w:t>System responses</w:t>
+            </w:r>
+          </w:p>
+        </w:tc>
+      </w:tr>
+      <w:tr>
+        <w:tc>
+          <w:tcPr>
+            <w:tcW w:w="4675" w:type="dxa"/>
+          </w:tcPr>
+          <w:p>
+            <w:pPr>
+              <w:rPr>
+                <w:rFonts w:ascii="Arial" w:hAnsi="Arial" w:cs="Arial"/>
+                <w:sz w:val="24"/>
+                <w:szCs w:val="24"/>
+              </w:rPr>
+            </w:pPr>
+            <w:r>
+              <w:rPr>
+                <w:rFonts w:ascii="Arial" w:eastAsia="Times New Roman" w:hAnsi="Arial" w:cs="Arial"/>
+                <w:color w:val="000000"/>
+                <w:sz w:val="24"/>
+                <w:szCs w:val="24"/>
+              </w:rPr>
+              <w:t>1. Donor Request to Organization to have credit card removed</w:t>
             </w:r>
           </w:p>
         </w:tc>
@@ -1602,37 +2260,66 @@
             <w:vAlign w:val="bottom"/>
           </w:tcPr>
           <w:p>
-            <w:r>
-              <w:rPr>
-                <w:rFonts w:ascii="Calibri" w:eastAsia="Times New Roman" w:hAnsi="Calibri" w:cs="Calibri"/>
-                <w:bCs/>
+            <w:pPr>
+              <w:rPr>
+                <w:rFonts w:ascii="Arial" w:hAnsi="Arial" w:cs="Arial"/>
+                <w:sz w:val="24"/>
+                <w:szCs w:val="24"/>
+              </w:rPr>
+            </w:pPr>
+            <w:r>
+              <w:rPr>
+                <w:rFonts w:ascii="Arial" w:eastAsia="Times New Roman" w:hAnsi="Arial" w:cs="Arial"/>
                 <w:color w:val="000000"/>
-              </w:rPr>
-              <w:t>System</w:t>
-            </w:r>
-            <w:r>
-              <w:rPr>
-                <w:rFonts w:ascii="Calibri" w:eastAsia="Times New Roman" w:hAnsi="Calibri" w:cs="Calibri"/>
-                <w:bCs/>
+                <w:sz w:val="24"/>
+                <w:szCs w:val="24"/>
+              </w:rPr>
+              <w:t> </w:t>
+            </w:r>
+          </w:p>
+        </w:tc>
+      </w:tr>
+      <w:tr>
+        <w:tc>
+          <w:tcPr>
+            <w:tcW w:w="4675" w:type="dxa"/>
+          </w:tcPr>
+          <w:p>
+            <w:pPr>
+              <w:rPr>
+                <w:rFonts w:ascii="Arial" w:hAnsi="Arial" w:cs="Arial"/>
+                <w:sz w:val="24"/>
+                <w:szCs w:val="24"/>
+              </w:rPr>
+            </w:pPr>
+            <w:r>
+              <w:rPr>
+                <w:rFonts w:ascii="Arial" w:eastAsia="Times New Roman" w:hAnsi="Arial" w:cs="Arial"/>
                 <w:color w:val="000000"/>
-              </w:rPr>
-              <w:t xml:space="preserve"> responses</w:t>
-            </w:r>
-          </w:p>
-        </w:tc>
-      </w:tr>
-      <w:tr>
-        <w:tc>
-          <w:tcPr>
-            <w:tcW w:w="4675" w:type="dxa"/>
-          </w:tcPr>
-          <w:p>
-            <w:r>
-              <w:rPr>
-                <w:rFonts w:ascii="Calibri" w:eastAsia="Times New Roman" w:hAnsi="Calibri" w:cs="Calibri"/>
+                <w:sz w:val="24"/>
+                <w:szCs w:val="24"/>
+              </w:rPr>
+              <w:t xml:space="preserve">2. Actor Invokes the functionality to remove a </w:t>
+            </w:r>
+            <w:proofErr w:type="gramStart"/>
+            <w:r>
+              <w:rPr>
+                <w:rFonts w:ascii="Arial" w:eastAsia="Times New Roman" w:hAnsi="Arial" w:cs="Arial"/>
                 <w:color w:val="000000"/>
-              </w:rPr>
-              <w:t>1. Donor Request to Organization to have credit card removed</w:t>
+                <w:sz w:val="24"/>
+                <w:szCs w:val="24"/>
+              </w:rPr>
+              <w:t>donors</w:t>
+            </w:r>
+            <w:proofErr w:type="gramEnd"/>
+            <w:r>
+              <w:rPr>
+                <w:rFonts w:ascii="Arial" w:eastAsia="Times New Roman" w:hAnsi="Arial" w:cs="Arial"/>
+                <w:color w:val="000000"/>
+                <w:sz w:val="24"/>
+                <w:szCs w:val="24"/>
+              </w:rPr>
+              <w:t xml:space="preserve"> credit card</w:t>
             </w:r>
           </w:p>
         </w:tc>
@@ -1642,10 +2329,19 @@
             <w:vAlign w:val="bottom"/>
           </w:tcPr>
           <w:p>
-            <w:r>
-              <w:rPr>
-                <w:rFonts w:ascii="Calibri" w:eastAsia="Times New Roman" w:hAnsi="Calibri" w:cs="Calibri"/>
+            <w:pPr>
+              <w:rPr>
+                <w:rFonts w:ascii="Arial" w:hAnsi="Arial" w:cs="Arial"/>
+                <w:sz w:val="24"/>
+                <w:szCs w:val="24"/>
+              </w:rPr>
+            </w:pPr>
+            <w:r>
+              <w:rPr>
+                <w:rFonts w:ascii="Arial" w:eastAsia="Times New Roman" w:hAnsi="Arial" w:cs="Arial"/>
                 <w:color w:val="000000"/>
+                <w:sz w:val="24"/>
+                <w:szCs w:val="24"/>
               </w:rPr>
               <w:t> </w:t>
             </w:r>
@@ -1656,30 +2352,72 @@
         <w:tc>
           <w:tcPr>
             <w:tcW w:w="4675" w:type="dxa"/>
-          </w:tcPr>
-          <w:p>
-            <w:r>
-              <w:rPr>
-                <w:rFonts w:ascii="Calibri" w:eastAsia="Times New Roman" w:hAnsi="Calibri" w:cs="Calibri"/>
+            <w:vAlign w:val="bottom"/>
+          </w:tcPr>
+          <w:p>
+            <w:pPr>
+              <w:rPr>
+                <w:rFonts w:ascii="Arial" w:hAnsi="Arial" w:cs="Arial"/>
+                <w:sz w:val="24"/>
+                <w:szCs w:val="24"/>
+              </w:rPr>
+            </w:pPr>
+            <w:r>
+              <w:rPr>
+                <w:rFonts w:ascii="Arial" w:eastAsia="Times New Roman" w:hAnsi="Arial" w:cs="Arial"/>
                 <w:color w:val="000000"/>
-              </w:rPr>
-              <w:t xml:space="preserve">2. Actor Invokes the functionality to remove a </w:t>
-            </w:r>
-            <w:proofErr w:type="gramStart"/>
-            <w:r>
-              <w:rPr>
-                <w:rFonts w:ascii="Calibri" w:eastAsia="Times New Roman" w:hAnsi="Calibri" w:cs="Calibri"/>
+                <w:sz w:val="24"/>
+                <w:szCs w:val="24"/>
+              </w:rPr>
+              <w:t> </w:t>
+            </w:r>
+          </w:p>
+        </w:tc>
+        <w:tc>
+          <w:tcPr>
+            <w:tcW w:w="4675" w:type="dxa"/>
+          </w:tcPr>
+          <w:p>
+            <w:pPr>
+              <w:rPr>
+                <w:rFonts w:ascii="Arial" w:hAnsi="Arial" w:cs="Arial"/>
+                <w:sz w:val="24"/>
+                <w:szCs w:val="24"/>
+              </w:rPr>
+            </w:pPr>
+            <w:r>
+              <w:rPr>
+                <w:rFonts w:ascii="Arial" w:eastAsia="Times New Roman" w:hAnsi="Arial" w:cs="Arial"/>
                 <w:color w:val="000000"/>
-              </w:rPr>
-              <w:t>donors</w:t>
-            </w:r>
-            <w:proofErr w:type="gramEnd"/>
-            <w:r>
-              <w:rPr>
-                <w:rFonts w:ascii="Calibri" w:eastAsia="Times New Roman" w:hAnsi="Calibri" w:cs="Calibri"/>
+                <w:sz w:val="24"/>
+                <w:szCs w:val="24"/>
+              </w:rPr>
+              <w:t>3. Asks Actor to enter a Valid Donor ID, and credit card number.</w:t>
+            </w:r>
+          </w:p>
+        </w:tc>
+      </w:tr>
+      <w:tr>
+        <w:tc>
+          <w:tcPr>
+            <w:tcW w:w="4675" w:type="dxa"/>
+          </w:tcPr>
+          <w:p>
+            <w:pPr>
+              <w:rPr>
+                <w:rFonts w:ascii="Arial" w:hAnsi="Arial" w:cs="Arial"/>
+                <w:sz w:val="24"/>
+                <w:szCs w:val="24"/>
+              </w:rPr>
+            </w:pPr>
+            <w:r>
+              <w:rPr>
+                <w:rFonts w:ascii="Arial" w:eastAsia="Times New Roman" w:hAnsi="Arial" w:cs="Arial"/>
                 <w:color w:val="000000"/>
-              </w:rPr>
-              <w:t xml:space="preserve"> credit card</w:t>
+                <w:sz w:val="24"/>
+                <w:szCs w:val="24"/>
+              </w:rPr>
+              <w:t>4. Actor Enters the Donor ID, and credit card number</w:t>
             </w:r>
           </w:p>
         </w:tc>
@@ -1689,10 +2427,19 @@
             <w:vAlign w:val="bottom"/>
           </w:tcPr>
           <w:p>
-            <w:r>
-              <w:rPr>
-                <w:rFonts w:ascii="Calibri" w:eastAsia="Times New Roman" w:hAnsi="Calibri" w:cs="Calibri"/>
+            <w:pPr>
+              <w:rPr>
+                <w:rFonts w:ascii="Arial" w:hAnsi="Arial" w:cs="Arial"/>
+                <w:sz w:val="24"/>
+                <w:szCs w:val="24"/>
+              </w:rPr>
+            </w:pPr>
+            <w:r>
+              <w:rPr>
+                <w:rFonts w:ascii="Arial" w:eastAsia="Times New Roman" w:hAnsi="Arial" w:cs="Arial"/>
                 <w:color w:val="000000"/>
+                <w:sz w:val="24"/>
+                <w:szCs w:val="24"/>
               </w:rPr>
               <w:t> </w:t>
             </w:r>
@@ -1706,10 +2453,19 @@
             <w:vAlign w:val="bottom"/>
           </w:tcPr>
           <w:p>
-            <w:r>
-              <w:rPr>
-                <w:rFonts w:ascii="Calibri" w:eastAsia="Times New Roman" w:hAnsi="Calibri" w:cs="Calibri"/>
+            <w:pPr>
+              <w:rPr>
+                <w:rFonts w:ascii="Arial" w:hAnsi="Arial" w:cs="Arial"/>
+                <w:sz w:val="24"/>
+                <w:szCs w:val="24"/>
+              </w:rPr>
+            </w:pPr>
+            <w:r>
+              <w:rPr>
+                <w:rFonts w:ascii="Arial" w:eastAsia="Times New Roman" w:hAnsi="Arial" w:cs="Arial"/>
                 <w:color w:val="000000"/>
+                <w:sz w:val="24"/>
+                <w:szCs w:val="24"/>
               </w:rPr>
               <w:t> </w:t>
             </w:r>
@@ -1720,120 +2476,94 @@
             <w:tcW w:w="4675" w:type="dxa"/>
           </w:tcPr>
           <w:p>
-            <w:r>
-              <w:rPr>
-                <w:rFonts w:ascii="Calibri" w:eastAsia="Times New Roman" w:hAnsi="Calibri" w:cs="Calibri"/>
+            <w:pPr>
+              <w:rPr>
+                <w:rFonts w:ascii="Arial" w:hAnsi="Arial" w:cs="Arial"/>
+                <w:sz w:val="24"/>
+                <w:szCs w:val="24"/>
+              </w:rPr>
+            </w:pPr>
+            <w:r>
+              <w:rPr>
+                <w:rFonts w:ascii="Arial" w:eastAsia="Times New Roman" w:hAnsi="Arial" w:cs="Arial"/>
                 <w:color w:val="000000"/>
-              </w:rPr>
-              <w:t>3. Asks Actor to enter a Valid Donor ID, and credit card number.</w:t>
-            </w:r>
-          </w:p>
-        </w:tc>
-      </w:tr>
-      <w:tr>
-        <w:tc>
-          <w:tcPr>
-            <w:tcW w:w="4675" w:type="dxa"/>
-          </w:tcPr>
-          <w:p>
-            <w:r>
-              <w:rPr>
-                <w:rFonts w:ascii="Calibri" w:eastAsia="Times New Roman" w:hAnsi="Calibri" w:cs="Calibri"/>
+                <w:sz w:val="24"/>
+                <w:szCs w:val="24"/>
+              </w:rPr>
+              <w:t xml:space="preserve">5. Checks to See if the Donor Id, and credit card Entered are </w:t>
+            </w:r>
+            <w:proofErr w:type="spellStart"/>
+            <w:r>
+              <w:rPr>
+                <w:rFonts w:ascii="Arial" w:eastAsia="Times New Roman" w:hAnsi="Arial" w:cs="Arial"/>
                 <w:color w:val="000000"/>
-              </w:rPr>
-              <w:t>4. Actor Enters the Donor ID, and credit card number</w:t>
-            </w:r>
-          </w:p>
-        </w:tc>
-        <w:tc>
-          <w:tcPr>
-            <w:tcW w:w="4675" w:type="dxa"/>
-            <w:vAlign w:val="bottom"/>
-          </w:tcPr>
-          <w:p>
-            <w:r>
-              <w:rPr>
-                <w:rFonts w:ascii="Calibri" w:eastAsia="Times New Roman" w:hAnsi="Calibri" w:cs="Calibri"/>
+                <w:sz w:val="24"/>
+                <w:szCs w:val="24"/>
+              </w:rPr>
+              <w:t>vaild</w:t>
+            </w:r>
+            <w:proofErr w:type="spellEnd"/>
+            <w:r>
+              <w:rPr>
+                <w:rFonts w:ascii="Arial" w:eastAsia="Times New Roman" w:hAnsi="Arial" w:cs="Arial"/>
                 <w:color w:val="000000"/>
-              </w:rPr>
-              <w:t> </w:t>
-            </w:r>
-          </w:p>
-        </w:tc>
-      </w:tr>
-      <w:tr>
-        <w:tc>
-          <w:tcPr>
-            <w:tcW w:w="4675" w:type="dxa"/>
-            <w:vAlign w:val="bottom"/>
-          </w:tcPr>
-          <w:p>
-            <w:r>
-              <w:rPr>
-                <w:rFonts w:ascii="Calibri" w:eastAsia="Times New Roman" w:hAnsi="Calibri" w:cs="Calibri"/>
+                <w:sz w:val="24"/>
+                <w:szCs w:val="24"/>
+              </w:rPr>
+              <w:t xml:space="preserve">. If not, </w:t>
+            </w:r>
+            <w:r>
+              <w:rPr>
+                <w:rFonts w:ascii="Arial" w:eastAsia="Times New Roman" w:hAnsi="Arial" w:cs="Arial"/>
                 <w:color w:val="000000"/>
-              </w:rPr>
-              <w:t> </w:t>
-            </w:r>
-          </w:p>
-        </w:tc>
-        <w:tc>
-          <w:tcPr>
-            <w:tcW w:w="4675" w:type="dxa"/>
-          </w:tcPr>
-          <w:p>
-            <w:r>
-              <w:rPr>
-                <w:rFonts w:ascii="Calibri" w:eastAsia="Times New Roman" w:hAnsi="Calibri" w:cs="Calibri"/>
+                <w:sz w:val="24"/>
+                <w:szCs w:val="24"/>
+              </w:rPr>
+              <w:lastRenderedPageBreak/>
+              <w:t xml:space="preserve">display error message and return to step 3. If </w:t>
+            </w:r>
+            <w:proofErr w:type="spellStart"/>
+            <w:r>
+              <w:rPr>
+                <w:rFonts w:ascii="Arial" w:eastAsia="Times New Roman" w:hAnsi="Arial" w:cs="Arial"/>
                 <w:color w:val="000000"/>
-              </w:rPr>
-              <w:t xml:space="preserve">5. Checks to See if the Donor Id, and credit card Entered are </w:t>
-            </w:r>
-            <w:proofErr w:type="spellStart"/>
-            <w:r>
-              <w:rPr>
-                <w:rFonts w:ascii="Calibri" w:eastAsia="Times New Roman" w:hAnsi="Calibri" w:cs="Calibri"/>
+                <w:sz w:val="24"/>
+                <w:szCs w:val="24"/>
+              </w:rPr>
+              <w:t>vaild</w:t>
+            </w:r>
+            <w:proofErr w:type="spellEnd"/>
+            <w:r>
+              <w:rPr>
+                <w:rFonts w:ascii="Arial" w:eastAsia="Times New Roman" w:hAnsi="Arial" w:cs="Arial"/>
                 <w:color w:val="000000"/>
-              </w:rPr>
-              <w:t>vaild</w:t>
-            </w:r>
-            <w:proofErr w:type="spellEnd"/>
-            <w:r>
-              <w:rPr>
-                <w:rFonts w:ascii="Calibri" w:eastAsia="Times New Roman" w:hAnsi="Calibri" w:cs="Calibri"/>
+                <w:sz w:val="24"/>
+                <w:szCs w:val="24"/>
+              </w:rPr>
+              <w:t>, the donors credit card is removed from system.</w:t>
+            </w:r>
+          </w:p>
+        </w:tc>
+      </w:tr>
+      <w:tr>
+        <w:tc>
+          <w:tcPr>
+            <w:tcW w:w="4675" w:type="dxa"/>
+          </w:tcPr>
+          <w:p>
+            <w:pPr>
+              <w:rPr>
+                <w:rFonts w:ascii="Arial" w:hAnsi="Arial" w:cs="Arial"/>
+                <w:sz w:val="24"/>
+                <w:szCs w:val="24"/>
+              </w:rPr>
+            </w:pPr>
+            <w:r>
+              <w:rPr>
+                <w:rFonts w:ascii="Arial" w:eastAsia="Times New Roman" w:hAnsi="Arial" w:cs="Arial"/>
                 <w:color w:val="000000"/>
-              </w:rPr>
-              <w:t xml:space="preserve">. If not, display error message and return to step 3. If </w:t>
-            </w:r>
-            <w:proofErr w:type="spellStart"/>
-            <w:r>
-              <w:rPr>
-                <w:rFonts w:ascii="Calibri" w:eastAsia="Times New Roman" w:hAnsi="Calibri" w:cs="Calibri"/>
-                <w:color w:val="000000"/>
-              </w:rPr>
-              <w:t>vaild</w:t>
-            </w:r>
-            <w:proofErr w:type="spellEnd"/>
-            <w:r>
-              <w:rPr>
-                <w:rFonts w:ascii="Calibri" w:eastAsia="Times New Roman" w:hAnsi="Calibri" w:cs="Calibri"/>
-                <w:color w:val="000000"/>
-              </w:rPr>
-              <w:t>, the donors credit card is removed from system.</w:t>
-            </w:r>
-          </w:p>
-        </w:tc>
-      </w:tr>
-      <w:tr>
-        <w:tc>
-          <w:tcPr>
-            <w:tcW w:w="4675" w:type="dxa"/>
-          </w:tcPr>
-          <w:p>
-            <w:r>
-              <w:rPr>
-                <w:rFonts w:ascii="Calibri" w:eastAsia="Times New Roman" w:hAnsi="Calibri" w:cs="Calibri"/>
-                <w:color w:val="000000"/>
+                <w:sz w:val="24"/>
+                <w:szCs w:val="24"/>
               </w:rPr>
               <w:lastRenderedPageBreak/>
               <w:t>6. Actor informs donor that their credit card has been removed.</w:t>
@@ -1846,10 +2576,19 @@
             <w:vAlign w:val="bottom"/>
           </w:tcPr>
           <w:p>
-            <w:r>
-              <w:rPr>
-                <w:rFonts w:ascii="Calibri" w:eastAsia="Times New Roman" w:hAnsi="Calibri" w:cs="Calibri"/>
+            <w:pPr>
+              <w:rPr>
+                <w:rFonts w:ascii="Arial" w:hAnsi="Arial" w:cs="Arial"/>
+                <w:sz w:val="24"/>
+                <w:szCs w:val="24"/>
+              </w:rPr>
+            </w:pPr>
+            <w:r>
+              <w:rPr>
+                <w:rFonts w:ascii="Arial" w:eastAsia="Times New Roman" w:hAnsi="Arial" w:cs="Arial"/>
                 <w:color w:val="000000"/>
+                <w:sz w:val="24"/>
+                <w:szCs w:val="24"/>
               </w:rPr>
               <w:t> </w:t>
             </w:r>
@@ -1857,11 +2596,51 @@
         </w:tc>
       </w:tr>
     </w:tbl>
-    <w:p/>
-    <w:p/>
-    <w:p/>
-    <w:p/>
-    <w:p/>
+    <w:p>
+      <w:pPr>
+        <w:rPr>
+          <w:rFonts w:ascii="Arial" w:hAnsi="Arial" w:cs="Arial"/>
+          <w:sz w:val="24"/>
+          <w:szCs w:val="24"/>
+        </w:rPr>
+      </w:pPr>
+    </w:p>
+    <w:p>
+      <w:pPr>
+        <w:rPr>
+          <w:rFonts w:ascii="Arial" w:hAnsi="Arial" w:cs="Arial"/>
+          <w:sz w:val="24"/>
+          <w:szCs w:val="24"/>
+        </w:rPr>
+      </w:pPr>
+    </w:p>
+    <w:p>
+      <w:pPr>
+        <w:rPr>
+          <w:rFonts w:ascii="Arial" w:hAnsi="Arial" w:cs="Arial"/>
+          <w:sz w:val="24"/>
+          <w:szCs w:val="24"/>
+        </w:rPr>
+      </w:pPr>
+    </w:p>
+    <w:p>
+      <w:pPr>
+        <w:rPr>
+          <w:rFonts w:ascii="Arial" w:hAnsi="Arial" w:cs="Arial"/>
+          <w:sz w:val="24"/>
+          <w:szCs w:val="24"/>
+        </w:rPr>
+      </w:pPr>
+    </w:p>
+    <w:p>
+      <w:pPr>
+        <w:rPr>
+          <w:rFonts w:ascii="Arial" w:hAnsi="Arial" w:cs="Arial"/>
+          <w:sz w:val="24"/>
+          <w:szCs w:val="24"/>
+        </w:rPr>
+      </w:pPr>
+    </w:p>
     <w:sectPr>
       <w:pgSz w:w="12240" w:h="15840"/>
       <w:pgMar w:top="1440" w:right="1440" w:bottom="1440" w:left="1440" w:header="720" w:footer="720" w:gutter="0"/>

</xml_diff>

<commit_message>
Sequence diagrams and other UML stuff
</commit_message>
<xml_diff>
--- a/Use Cases.docx
+++ b/Use Cases.docx
@@ -22,61 +22,61 @@
     <w:tbl>
       <w:tblPr>
         <w:tblStyle w:val="TableGrid"/>
-        <w:tblpPr w:leftFromText="180" w:rightFromText="180" w:vertAnchor="text" w:horzAnchor="margin" w:tblpY="9"/>
-        <w:tblW w:w="9478" w:type="dxa"/>
+        <w:tblW w:w="0" w:type="auto"/>
         <w:tblLook w:val="04A0" w:firstRow="1" w:lastRow="0" w:firstColumn="1" w:lastColumn="0" w:noHBand="0" w:noVBand="1"/>
       </w:tblPr>
       <w:tblGrid>
-        <w:gridCol w:w="4739"/>
-        <w:gridCol w:w="4739"/>
+        <w:gridCol w:w="4675"/>
+        <w:gridCol w:w="4675"/>
       </w:tblGrid>
       <w:tr>
-        <w:trPr>
-          <w:trHeight w:val="312"/>
-        </w:trPr>
-        <w:tc>
-          <w:tcPr>
-            <w:tcW w:w="4739" w:type="dxa"/>
-          </w:tcPr>
-          <w:p>
-            <w:pPr>
-              <w:rPr>
-                <w:rFonts w:ascii="Arial" w:hAnsi="Arial" w:cs="Arial"/>
-                <w:sz w:val="24"/>
-                <w:szCs w:val="24"/>
-                <w:vertAlign w:val="superscript"/>
-              </w:rPr>
-            </w:pPr>
-            <w:r>
-              <w:rPr>
-                <w:rFonts w:ascii="Arial" w:hAnsi="Arial" w:cs="Arial"/>
-                <w:sz w:val="24"/>
-                <w:szCs w:val="24"/>
-                <w:vertAlign w:val="superscript"/>
+        <w:tc>
+          <w:tcPr>
+            <w:tcW w:w="4675" w:type="dxa"/>
+          </w:tcPr>
+          <w:p>
+            <w:pPr>
+              <w:rPr>
+                <w:rFonts w:ascii="Arial" w:hAnsi="Arial" w:cs="Arial"/>
+                <w:sz w:val="24"/>
+                <w:szCs w:val="24"/>
+              </w:rPr>
+            </w:pPr>
+            <w:r>
+              <w:rPr>
+                <w:rFonts w:ascii="Arial" w:hAnsi="Arial" w:cs="Arial"/>
+                <w:sz w:val="24"/>
+                <w:szCs w:val="24"/>
               </w:rPr>
               <w:t>Actions performed by the actor</w:t>
             </w:r>
-          </w:p>
-        </w:tc>
-        <w:tc>
-          <w:tcPr>
-            <w:tcW w:w="4739" w:type="dxa"/>
-          </w:tcPr>
-          <w:p>
-            <w:pPr>
-              <w:rPr>
-                <w:rFonts w:ascii="Arial" w:hAnsi="Arial" w:cs="Arial"/>
-                <w:sz w:val="24"/>
-                <w:szCs w:val="24"/>
-                <w:vertAlign w:val="superscript"/>
-              </w:rPr>
-            </w:pPr>
-            <w:r>
-              <w:rPr>
-                <w:rFonts w:ascii="Arial" w:hAnsi="Arial" w:cs="Arial"/>
-                <w:sz w:val="24"/>
-                <w:szCs w:val="24"/>
-                <w:vertAlign w:val="superscript"/>
+            <w:r>
+              <w:rPr>
+                <w:rFonts w:ascii="Arial" w:hAnsi="Arial" w:cs="Arial"/>
+                <w:sz w:val="24"/>
+                <w:szCs w:val="24"/>
+              </w:rPr>
+              <w:tab/>
+            </w:r>
+          </w:p>
+        </w:tc>
+        <w:tc>
+          <w:tcPr>
+            <w:tcW w:w="4675" w:type="dxa"/>
+          </w:tcPr>
+          <w:p>
+            <w:pPr>
+              <w:rPr>
+                <w:rFonts w:ascii="Arial" w:hAnsi="Arial" w:cs="Arial"/>
+                <w:sz w:val="24"/>
+                <w:szCs w:val="24"/>
+              </w:rPr>
+            </w:pPr>
+            <w:r>
+              <w:rPr>
+                <w:rFonts w:ascii="Arial" w:hAnsi="Arial" w:cs="Arial"/>
+                <w:sz w:val="24"/>
+                <w:szCs w:val="24"/>
               </w:rPr>
               <w:t>Response from the system</w:t>
             </w:r>
@@ -84,149 +84,153 @@
         </w:tc>
       </w:tr>
       <w:tr>
-        <w:trPr>
-          <w:trHeight w:val="1864"/>
-        </w:trPr>
-        <w:tc>
-          <w:tcPr>
-            <w:tcW w:w="4739" w:type="dxa"/>
+        <w:tc>
+          <w:tcPr>
+            <w:tcW w:w="4675" w:type="dxa"/>
           </w:tcPr>
           <w:p>
             <w:pPr>
               <w:pStyle w:val="ListParagraph"/>
               <w:numPr>
                 <w:ilvl w:val="0"/>
-                <w:numId w:val="1"/>
+                <w:numId w:val="7"/>
               </w:numPr>
-              <w:spacing w:line="240" w:lineRule="auto"/>
-              <w:rPr>
-                <w:rFonts w:ascii="Arial" w:hAnsi="Arial" w:cs="Arial"/>
-                <w:sz w:val="24"/>
-                <w:szCs w:val="24"/>
-                <w:vertAlign w:val="superscript"/>
-              </w:rPr>
-            </w:pPr>
-            <w:r>
-              <w:rPr>
-                <w:rFonts w:ascii="Arial" w:hAnsi="Arial" w:cs="Arial"/>
-                <w:sz w:val="24"/>
-                <w:szCs w:val="24"/>
-                <w:vertAlign w:val="superscript"/>
+              <w:rPr>
+                <w:rFonts w:ascii="Arial" w:hAnsi="Arial" w:cs="Arial"/>
+                <w:sz w:val="24"/>
+                <w:szCs w:val="24"/>
+              </w:rPr>
+            </w:pPr>
+            <w:r>
+              <w:rPr>
+                <w:rFonts w:ascii="Arial" w:hAnsi="Arial" w:cs="Arial"/>
+                <w:sz w:val="24"/>
+                <w:szCs w:val="24"/>
               </w:rPr>
               <w:t>Donor calls into company to request to donate to the cause.   Customer service representative request for their name and phone number to look up to see if donor is new or has already have an account. Customer service representative then prompts the donor to see what they would like to do during the transaction.</w:t>
             </w:r>
-          </w:p>
-        </w:tc>
-        <w:tc>
-          <w:tcPr>
-            <w:tcW w:w="4739" w:type="dxa"/>
-          </w:tcPr>
-          <w:p>
-            <w:pPr>
-              <w:rPr>
-                <w:rFonts w:ascii="Arial" w:hAnsi="Arial" w:cs="Arial"/>
-                <w:sz w:val="24"/>
-                <w:szCs w:val="24"/>
-                <w:vertAlign w:val="superscript"/>
-              </w:rPr>
-            </w:pPr>
-          </w:p>
-        </w:tc>
-      </w:tr>
-      <w:tr>
-        <w:trPr>
-          <w:trHeight w:val="619"/>
-        </w:trPr>
-        <w:tc>
-          <w:tcPr>
-            <w:tcW w:w="4739" w:type="dxa"/>
+            <w:r>
+              <w:rPr>
+                <w:rFonts w:ascii="Arial" w:hAnsi="Arial" w:cs="Arial"/>
+                <w:sz w:val="24"/>
+                <w:szCs w:val="24"/>
+              </w:rPr>
+              <w:tab/>
+            </w:r>
+          </w:p>
+          <w:p>
+            <w:pPr>
+              <w:rPr>
+                <w:rFonts w:ascii="Arial" w:hAnsi="Arial" w:cs="Arial"/>
+                <w:sz w:val="24"/>
+                <w:szCs w:val="24"/>
+              </w:rPr>
+            </w:pPr>
+          </w:p>
+        </w:tc>
+        <w:tc>
+          <w:tcPr>
+            <w:tcW w:w="4675" w:type="dxa"/>
+          </w:tcPr>
+          <w:p>
+            <w:pPr>
+              <w:rPr>
+                <w:rFonts w:ascii="Arial" w:hAnsi="Arial" w:cs="Arial"/>
+                <w:sz w:val="24"/>
+                <w:szCs w:val="24"/>
+              </w:rPr>
+            </w:pPr>
+          </w:p>
+        </w:tc>
+      </w:tr>
+      <w:tr>
+        <w:tc>
+          <w:tcPr>
+            <w:tcW w:w="4675" w:type="dxa"/>
           </w:tcPr>
           <w:p>
             <w:pPr>
               <w:pStyle w:val="ListParagraph"/>
               <w:numPr>
                 <w:ilvl w:val="0"/>
-                <w:numId w:val="1"/>
+                <w:numId w:val="7"/>
               </w:numPr>
-              <w:spacing w:line="240" w:lineRule="auto"/>
-              <w:rPr>
-                <w:rFonts w:ascii="Arial" w:hAnsi="Arial" w:cs="Arial"/>
-                <w:sz w:val="24"/>
-                <w:szCs w:val="24"/>
-                <w:vertAlign w:val="superscript"/>
-              </w:rPr>
-            </w:pPr>
-            <w:r>
-              <w:rPr>
-                <w:rFonts w:ascii="Arial" w:hAnsi="Arial" w:cs="Arial"/>
-                <w:sz w:val="24"/>
-                <w:szCs w:val="24"/>
-                <w:vertAlign w:val="superscript"/>
-              </w:rPr>
-              <w:t xml:space="preserve"> Representative issues a request to search the donor in the system.</w:t>
-            </w:r>
-          </w:p>
-        </w:tc>
-        <w:tc>
-          <w:tcPr>
-            <w:tcW w:w="4739" w:type="dxa"/>
-          </w:tcPr>
-          <w:p>
-            <w:pPr>
-              <w:rPr>
-                <w:rFonts w:ascii="Arial" w:hAnsi="Arial" w:cs="Arial"/>
-                <w:sz w:val="24"/>
-                <w:szCs w:val="24"/>
-                <w:vertAlign w:val="superscript"/>
-              </w:rPr>
-            </w:pPr>
-          </w:p>
-        </w:tc>
-      </w:tr>
-      <w:tr>
-        <w:trPr>
-          <w:trHeight w:val="312"/>
-        </w:trPr>
-        <w:tc>
-          <w:tcPr>
-            <w:tcW w:w="4739" w:type="dxa"/>
-          </w:tcPr>
-          <w:p>
-            <w:pPr>
-              <w:rPr>
-                <w:rFonts w:ascii="Arial" w:hAnsi="Arial" w:cs="Arial"/>
-                <w:sz w:val="24"/>
-                <w:szCs w:val="24"/>
-                <w:vertAlign w:val="superscript"/>
-              </w:rPr>
-            </w:pPr>
-          </w:p>
-        </w:tc>
-        <w:tc>
-          <w:tcPr>
-            <w:tcW w:w="4739" w:type="dxa"/>
+              <w:rPr>
+                <w:rFonts w:ascii="Arial" w:hAnsi="Arial" w:cs="Arial"/>
+                <w:sz w:val="24"/>
+                <w:szCs w:val="24"/>
+              </w:rPr>
+            </w:pPr>
+            <w:r>
+              <w:rPr>
+                <w:rFonts w:ascii="Arial" w:hAnsi="Arial" w:cs="Arial"/>
+                <w:sz w:val="24"/>
+                <w:szCs w:val="24"/>
+              </w:rPr>
+              <w:t>Representative issues a request to search the donor in the system.</w:t>
+            </w:r>
+            <w:r>
+              <w:rPr>
+                <w:rFonts w:ascii="Arial" w:hAnsi="Arial" w:cs="Arial"/>
+                <w:sz w:val="24"/>
+                <w:szCs w:val="24"/>
+              </w:rPr>
+              <w:tab/>
+            </w:r>
+          </w:p>
+        </w:tc>
+        <w:tc>
+          <w:tcPr>
+            <w:tcW w:w="4675" w:type="dxa"/>
+          </w:tcPr>
+          <w:p>
+            <w:pPr>
+              <w:rPr>
+                <w:rFonts w:ascii="Arial" w:hAnsi="Arial" w:cs="Arial"/>
+                <w:sz w:val="24"/>
+                <w:szCs w:val="24"/>
+              </w:rPr>
+            </w:pPr>
+          </w:p>
+        </w:tc>
+      </w:tr>
+      <w:tr>
+        <w:tc>
+          <w:tcPr>
+            <w:tcW w:w="4675" w:type="dxa"/>
+          </w:tcPr>
+          <w:p>
+            <w:pPr>
+              <w:rPr>
+                <w:rFonts w:ascii="Arial" w:hAnsi="Arial" w:cs="Arial"/>
+                <w:sz w:val="24"/>
+                <w:szCs w:val="24"/>
+              </w:rPr>
+            </w:pPr>
+          </w:p>
+        </w:tc>
+        <w:tc>
+          <w:tcPr>
+            <w:tcW w:w="4675" w:type="dxa"/>
           </w:tcPr>
           <w:p>
             <w:pPr>
               <w:pStyle w:val="ListParagraph"/>
               <w:numPr>
                 <w:ilvl w:val="0"/>
-                <w:numId w:val="1"/>
+                <w:numId w:val="7"/>
               </w:numPr>
-              <w:spacing w:line="240" w:lineRule="auto"/>
-              <w:rPr>
-                <w:rFonts w:ascii="Arial" w:hAnsi="Arial" w:cs="Arial"/>
-                <w:sz w:val="24"/>
-                <w:szCs w:val="24"/>
-                <w:vertAlign w:val="superscript"/>
-              </w:rPr>
-            </w:pPr>
-            <w:r>
-              <w:rPr>
-                <w:rFonts w:ascii="Arial" w:hAnsi="Arial" w:cs="Arial"/>
-                <w:sz w:val="24"/>
-                <w:szCs w:val="24"/>
-                <w:vertAlign w:val="superscript"/>
+              <w:rPr>
+                <w:rFonts w:ascii="Arial" w:hAnsi="Arial" w:cs="Arial"/>
+                <w:sz w:val="24"/>
+                <w:szCs w:val="24"/>
+              </w:rPr>
+            </w:pPr>
+            <w:r>
+              <w:rPr>
+                <w:rFonts w:ascii="Arial" w:hAnsi="Arial" w:cs="Arial"/>
+                <w:sz w:val="24"/>
+                <w:szCs w:val="24"/>
               </w:rPr>
               <w:t>The system asks for data about the member.</w:t>
             </w:r>
@@ -234,99 +238,93 @@
         </w:tc>
       </w:tr>
       <w:tr>
-        <w:trPr>
-          <w:trHeight w:val="312"/>
-        </w:trPr>
-        <w:tc>
-          <w:tcPr>
-            <w:tcW w:w="4739" w:type="dxa"/>
+        <w:tc>
+          <w:tcPr>
+            <w:tcW w:w="4675" w:type="dxa"/>
           </w:tcPr>
           <w:p>
             <w:pPr>
               <w:pStyle w:val="ListParagraph"/>
               <w:numPr>
                 <w:ilvl w:val="0"/>
-                <w:numId w:val="1"/>
+                <w:numId w:val="7"/>
               </w:numPr>
-              <w:spacing w:line="240" w:lineRule="auto"/>
-              <w:rPr>
-                <w:rFonts w:ascii="Arial" w:hAnsi="Arial" w:cs="Arial"/>
-                <w:sz w:val="24"/>
-                <w:szCs w:val="24"/>
-                <w:vertAlign w:val="superscript"/>
-              </w:rPr>
-            </w:pPr>
-            <w:r>
-              <w:rPr>
-                <w:rFonts w:ascii="Arial" w:hAnsi="Arial" w:cs="Arial"/>
-                <w:sz w:val="24"/>
-                <w:szCs w:val="24"/>
-                <w:vertAlign w:val="superscript"/>
+              <w:rPr>
+                <w:rFonts w:ascii="Arial" w:hAnsi="Arial" w:cs="Arial"/>
+                <w:sz w:val="24"/>
+                <w:szCs w:val="24"/>
+              </w:rPr>
+            </w:pPr>
+            <w:r>
+              <w:rPr>
+                <w:rFonts w:ascii="Arial" w:hAnsi="Arial" w:cs="Arial"/>
+                <w:sz w:val="24"/>
+                <w:szCs w:val="24"/>
               </w:rPr>
               <w:t>Representative enters the data into the system.</w:t>
             </w:r>
-          </w:p>
-        </w:tc>
-        <w:tc>
-          <w:tcPr>
-            <w:tcW w:w="4739" w:type="dxa"/>
-          </w:tcPr>
-          <w:p>
-            <w:pPr>
-              <w:rPr>
-                <w:rFonts w:ascii="Arial" w:hAnsi="Arial" w:cs="Arial"/>
-                <w:sz w:val="24"/>
-                <w:szCs w:val="24"/>
-                <w:vertAlign w:val="superscript"/>
-              </w:rPr>
-            </w:pPr>
-          </w:p>
-        </w:tc>
-      </w:tr>
-      <w:tr>
-        <w:trPr>
-          <w:trHeight w:val="1244"/>
-        </w:trPr>
-        <w:tc>
-          <w:tcPr>
-            <w:tcW w:w="4739" w:type="dxa"/>
-          </w:tcPr>
-          <w:p>
-            <w:pPr>
-              <w:rPr>
-                <w:rFonts w:ascii="Arial" w:hAnsi="Arial" w:cs="Arial"/>
-                <w:sz w:val="24"/>
-                <w:szCs w:val="24"/>
-                <w:vertAlign w:val="superscript"/>
-              </w:rPr>
-            </w:pPr>
-          </w:p>
-        </w:tc>
-        <w:tc>
-          <w:tcPr>
-            <w:tcW w:w="4739" w:type="dxa"/>
+            <w:r>
+              <w:rPr>
+                <w:rFonts w:ascii="Arial" w:hAnsi="Arial" w:cs="Arial"/>
+                <w:sz w:val="24"/>
+                <w:szCs w:val="24"/>
+              </w:rPr>
+              <w:tab/>
+            </w:r>
+          </w:p>
+        </w:tc>
+        <w:tc>
+          <w:tcPr>
+            <w:tcW w:w="4675" w:type="dxa"/>
+          </w:tcPr>
+          <w:p>
+            <w:pPr>
+              <w:rPr>
+                <w:rFonts w:ascii="Arial" w:hAnsi="Arial" w:cs="Arial"/>
+                <w:sz w:val="24"/>
+                <w:szCs w:val="24"/>
+              </w:rPr>
+            </w:pPr>
+          </w:p>
+        </w:tc>
+      </w:tr>
+      <w:tr>
+        <w:tc>
+          <w:tcPr>
+            <w:tcW w:w="4675" w:type="dxa"/>
+          </w:tcPr>
+          <w:p>
+            <w:pPr>
+              <w:rPr>
+                <w:rFonts w:ascii="Arial" w:hAnsi="Arial" w:cs="Arial"/>
+                <w:sz w:val="24"/>
+                <w:szCs w:val="24"/>
+              </w:rPr>
+            </w:pPr>
+          </w:p>
+        </w:tc>
+        <w:tc>
+          <w:tcPr>
+            <w:tcW w:w="4675" w:type="dxa"/>
           </w:tcPr>
           <w:p>
             <w:pPr>
               <w:pStyle w:val="ListParagraph"/>
               <w:numPr>
                 <w:ilvl w:val="0"/>
-                <w:numId w:val="1"/>
+                <w:numId w:val="7"/>
               </w:numPr>
-              <w:spacing w:line="240" w:lineRule="auto"/>
-              <w:rPr>
-                <w:rFonts w:ascii="Arial" w:hAnsi="Arial" w:cs="Arial"/>
-                <w:sz w:val="24"/>
-                <w:szCs w:val="24"/>
-                <w:vertAlign w:val="superscript"/>
-              </w:rPr>
-            </w:pPr>
-            <w:r>
-              <w:rPr>
-                <w:rFonts w:ascii="Arial" w:hAnsi="Arial" w:cs="Arial"/>
-                <w:sz w:val="24"/>
-                <w:szCs w:val="24"/>
-                <w:vertAlign w:val="superscript"/>
+              <w:rPr>
+                <w:rFonts w:ascii="Arial" w:hAnsi="Arial" w:cs="Arial"/>
+                <w:sz w:val="24"/>
+                <w:szCs w:val="24"/>
+              </w:rPr>
+            </w:pPr>
+            <w:r>
+              <w:rPr>
+                <w:rFonts w:ascii="Arial" w:hAnsi="Arial" w:cs="Arial"/>
+                <w:sz w:val="24"/>
+                <w:szCs w:val="24"/>
               </w:rPr>
               <w:t>Reads in data, and if the member can be added, generates an identification number for the donor and remembers information about the donor. Informs the representative that if the member was added and outputs the member information that was stored.</w:t>
             </w:r>
@@ -334,34 +332,28 @@
         </w:tc>
       </w:tr>
       <w:tr>
-        <w:trPr>
-          <w:trHeight w:val="306"/>
-        </w:trPr>
-        <w:tc>
-          <w:tcPr>
-            <w:tcW w:w="4739" w:type="dxa"/>
+        <w:tc>
+          <w:tcPr>
+            <w:tcW w:w="4675" w:type="dxa"/>
           </w:tcPr>
           <w:p>
             <w:pPr>
               <w:pStyle w:val="ListParagraph"/>
               <w:numPr>
                 <w:ilvl w:val="0"/>
-                <w:numId w:val="1"/>
+                <w:numId w:val="7"/>
               </w:numPr>
-              <w:spacing w:line="240" w:lineRule="auto"/>
-              <w:rPr>
-                <w:rFonts w:ascii="Arial" w:hAnsi="Arial" w:cs="Arial"/>
-                <w:sz w:val="24"/>
-                <w:szCs w:val="24"/>
-                <w:vertAlign w:val="superscript"/>
-              </w:rPr>
-            </w:pPr>
-            <w:r>
-              <w:rPr>
-                <w:rFonts w:ascii="Arial" w:hAnsi="Arial" w:cs="Arial"/>
-                <w:sz w:val="24"/>
-                <w:szCs w:val="24"/>
-                <w:vertAlign w:val="superscript"/>
+              <w:rPr>
+                <w:rFonts w:ascii="Arial" w:hAnsi="Arial" w:cs="Arial"/>
+                <w:sz w:val="24"/>
+                <w:szCs w:val="24"/>
+              </w:rPr>
+            </w:pPr>
+            <w:r>
+              <w:rPr>
+                <w:rFonts w:ascii="Arial" w:hAnsi="Arial" w:cs="Arial"/>
+                <w:sz w:val="24"/>
+                <w:szCs w:val="24"/>
               </w:rPr>
               <w:t>The representative gives the user their identification number.</w:t>
             </w:r>
@@ -369,15 +361,14 @@
         </w:tc>
         <w:tc>
           <w:tcPr>
-            <w:tcW w:w="4739" w:type="dxa"/>
-          </w:tcPr>
-          <w:p>
-            <w:pPr>
-              <w:rPr>
-                <w:rFonts w:ascii="Arial" w:hAnsi="Arial" w:cs="Arial"/>
-                <w:sz w:val="24"/>
-                <w:szCs w:val="24"/>
-                <w:vertAlign w:val="superscript"/>
+            <w:tcW w:w="4675" w:type="dxa"/>
+          </w:tcPr>
+          <w:p>
+            <w:pPr>
+              <w:rPr>
+                <w:rFonts w:ascii="Arial" w:hAnsi="Arial" w:cs="Arial"/>
+                <w:sz w:val="24"/>
+                <w:szCs w:val="24"/>
               </w:rPr>
             </w:pPr>
           </w:p>
@@ -427,55 +418,55 @@
           </w:tcPr>
           <w:p>
             <w:pPr>
-              <w:rPr>
-                <w:rFonts w:ascii="Arial" w:hAnsi="Arial" w:cs="Arial"/>
-                <w:b/>
-                <w:sz w:val="24"/>
-                <w:szCs w:val="24"/>
-                <w:vertAlign w:val="superscript"/>
-              </w:rPr>
-            </w:pPr>
-            <w:bookmarkStart w:id="0" w:name="_GoBack" w:colFirst="0" w:colLast="0"/>
-            <w:r>
-              <w:rPr>
-                <w:rFonts w:ascii="Arial" w:hAnsi="Arial" w:cs="Arial"/>
-                <w:b/>
-                <w:sz w:val="24"/>
-                <w:szCs w:val="24"/>
-                <w:vertAlign w:val="superscript"/>
+              <w:pStyle w:val="ListParagraph"/>
+              <w:spacing w:line="240" w:lineRule="auto"/>
+              <w:rPr>
+                <w:rFonts w:ascii="Arial" w:hAnsi="Arial" w:cs="Arial"/>
+                <w:sz w:val="24"/>
+                <w:szCs w:val="24"/>
+              </w:rPr>
+            </w:pPr>
+            <w:r>
+              <w:rPr>
+                <w:rFonts w:ascii="Arial" w:hAnsi="Arial" w:cs="Arial"/>
+                <w:sz w:val="24"/>
+                <w:szCs w:val="24"/>
               </w:rPr>
               <w:t>Actions performed by the actor</w:t>
             </w:r>
-          </w:p>
-        </w:tc>
-        <w:tc>
-          <w:tcPr>
-            <w:tcW w:w="4675" w:type="dxa"/>
-          </w:tcPr>
-          <w:p>
-            <w:pPr>
-              <w:rPr>
-                <w:rFonts w:ascii="Arial" w:hAnsi="Arial" w:cs="Arial"/>
-                <w:b/>
-                <w:sz w:val="24"/>
-                <w:szCs w:val="24"/>
-                <w:vertAlign w:val="superscript"/>
-              </w:rPr>
-            </w:pPr>
-            <w:r>
-              <w:rPr>
-                <w:rFonts w:ascii="Arial" w:hAnsi="Arial" w:cs="Arial"/>
-                <w:b/>
-                <w:sz w:val="24"/>
-                <w:szCs w:val="24"/>
-                <w:vertAlign w:val="superscript"/>
+            <w:r>
+              <w:rPr>
+                <w:rFonts w:ascii="Arial" w:hAnsi="Arial" w:cs="Arial"/>
+                <w:sz w:val="24"/>
+                <w:szCs w:val="24"/>
+              </w:rPr>
+              <w:tab/>
+            </w:r>
+          </w:p>
+        </w:tc>
+        <w:tc>
+          <w:tcPr>
+            <w:tcW w:w="4675" w:type="dxa"/>
+          </w:tcPr>
+          <w:p>
+            <w:pPr>
+              <w:rPr>
+                <w:rFonts w:ascii="Arial" w:hAnsi="Arial" w:cs="Arial"/>
+                <w:sz w:val="24"/>
+                <w:szCs w:val="24"/>
+              </w:rPr>
+            </w:pPr>
+            <w:r>
+              <w:rPr>
+                <w:rFonts w:ascii="Arial" w:hAnsi="Arial" w:cs="Arial"/>
+                <w:sz w:val="24"/>
+                <w:szCs w:val="24"/>
               </w:rPr>
               <w:t>Response from the system</w:t>
             </w:r>
           </w:p>
         </w:tc>
       </w:tr>
-      <w:bookmarkEnd w:id="0"/>
       <w:tr>
         <w:tc>
           <w:tcPr>
@@ -607,6 +598,7 @@
                 <w:sz w:val="24"/>
                 <w:szCs w:val="24"/>
               </w:rPr>
+              <w:lastRenderedPageBreak/>
               <w:t>The representative enters the identity of the user, the credit card information, and amount.</w:t>
             </w:r>
           </w:p>
@@ -777,7 +769,6 @@
                 <w:sz w:val="24"/>
                 <w:szCs w:val="24"/>
               </w:rPr>
-              <w:lastRenderedPageBreak/>
               <w:t>Actions performed by the actor</w:t>
             </w:r>
           </w:p>
@@ -950,7 +941,7 @@
           <w:szCs w:val="24"/>
         </w:rPr>
       </w:pPr>
-      <w:bookmarkStart w:id="1" w:name="_Hlk3479569"/>
+      <w:bookmarkStart w:id="0" w:name="_Hlk3479569"/>
     </w:p>
     <w:p>
       <w:pPr>
@@ -1342,6 +1333,7 @@
                 <w:sz w:val="24"/>
                 <w:szCs w:val="24"/>
               </w:rPr>
+              <w:lastRenderedPageBreak/>
               <w:t>The actor wishes to see a list of donors.</w:t>
             </w:r>
           </w:p>
@@ -1459,7 +1451,7 @@
         </w:rPr>
       </w:pPr>
     </w:p>
-    <w:bookmarkEnd w:id="1"/>
+    <w:bookmarkEnd w:id="0"/>
     <w:p>
       <w:pPr>
         <w:rPr>
@@ -1604,7 +1596,6 @@
                 <w:sz w:val="24"/>
                 <w:szCs w:val="24"/>
               </w:rPr>
-              <w:lastRenderedPageBreak/>
               <w:t>The actor issues a request to open a search window for donors.</w:t>
             </w:r>
           </w:p>
@@ -2165,6 +2156,7 @@
           <w:sz w:val="24"/>
           <w:szCs w:val="24"/>
         </w:rPr>
+        <w:lastRenderedPageBreak/>
         <w:t>Remove credit card (Use case #8)</w:t>
       </w:r>
     </w:p>
@@ -2492,7 +2484,6 @@
               </w:rPr>
               <w:t xml:space="preserve">5. Checks to See if the Donor Id, and credit card Entered are </w:t>
             </w:r>
-            <w:proofErr w:type="spellStart"/>
             <w:r>
               <w:rPr>
                 <w:rFonts w:ascii="Arial" w:eastAsia="Times New Roman" w:hAnsi="Arial" w:cs="Arial"/>
@@ -2500,9 +2491,8 @@
                 <w:sz w:val="24"/>
                 <w:szCs w:val="24"/>
               </w:rPr>
-              <w:t>vaild</w:t>
-            </w:r>
-            <w:proofErr w:type="spellEnd"/>
+              <w:t>valid</w:t>
+            </w:r>
             <w:r>
               <w:rPr>
                 <w:rFonts w:ascii="Arial" w:eastAsia="Times New Roman" w:hAnsi="Arial" w:cs="Arial"/>
@@ -2510,7 +2500,7 @@
                 <w:sz w:val="24"/>
                 <w:szCs w:val="24"/>
               </w:rPr>
-              <w:t xml:space="preserve">. If not, </w:t>
+              <w:t xml:space="preserve">. If not, display error message and return to step 3. If </w:t>
             </w:r>
             <w:r>
               <w:rPr>
@@ -2519,10 +2509,8 @@
                 <w:sz w:val="24"/>
                 <w:szCs w:val="24"/>
               </w:rPr>
-              <w:lastRenderedPageBreak/>
-              <w:t xml:space="preserve">display error message and return to step 3. If </w:t>
-            </w:r>
-            <w:proofErr w:type="spellStart"/>
+              <w:t>valid</w:t>
+            </w:r>
             <w:r>
               <w:rPr>
                 <w:rFonts w:ascii="Arial" w:eastAsia="Times New Roman" w:hAnsi="Arial" w:cs="Arial"/>
@@ -2530,9 +2518,24 @@
                 <w:sz w:val="24"/>
                 <w:szCs w:val="24"/>
               </w:rPr>
-              <w:t>vaild</w:t>
-            </w:r>
-            <w:proofErr w:type="spellEnd"/>
+              <w:t>, the donors credit card is removed from system.</w:t>
+            </w:r>
+          </w:p>
+        </w:tc>
+      </w:tr>
+      <w:tr>
+        <w:tc>
+          <w:tcPr>
+            <w:tcW w:w="4675" w:type="dxa"/>
+          </w:tcPr>
+          <w:p>
+            <w:pPr>
+              <w:rPr>
+                <w:rFonts w:ascii="Arial" w:hAnsi="Arial" w:cs="Arial"/>
+                <w:sz w:val="24"/>
+                <w:szCs w:val="24"/>
+              </w:rPr>
+            </w:pPr>
             <w:r>
               <w:rPr>
                 <w:rFonts w:ascii="Arial" w:eastAsia="Times New Roman" w:hAnsi="Arial" w:cs="Arial"/>
@@ -2540,15 +2543,14 @@
                 <w:sz w:val="24"/>
                 <w:szCs w:val="24"/>
               </w:rPr>
-              <w:t>, the donors credit card is removed from system.</w:t>
-            </w:r>
-          </w:p>
-        </w:tc>
-      </w:tr>
-      <w:tr>
-        <w:tc>
-          <w:tcPr>
-            <w:tcW w:w="4675" w:type="dxa"/>
+              <w:t>6. Actor informs donor that their credit card has been removed.</w:t>
+            </w:r>
+          </w:p>
+        </w:tc>
+        <w:tc>
+          <w:tcPr>
+            <w:tcW w:w="4675" w:type="dxa"/>
+            <w:vAlign w:val="bottom"/>
           </w:tcPr>
           <w:p>
             <w:pPr>
@@ -2565,33 +2567,10 @@
                 <w:sz w:val="24"/>
                 <w:szCs w:val="24"/>
               </w:rPr>
-              <w:lastRenderedPageBreak/>
-              <w:t>6. Actor informs donor that their credit card has been removed.</w:t>
-            </w:r>
-          </w:p>
-        </w:tc>
-        <w:tc>
-          <w:tcPr>
-            <w:tcW w:w="4675" w:type="dxa"/>
-            <w:vAlign w:val="bottom"/>
-          </w:tcPr>
-          <w:p>
-            <w:pPr>
-              <w:rPr>
-                <w:rFonts w:ascii="Arial" w:hAnsi="Arial" w:cs="Arial"/>
-                <w:sz w:val="24"/>
-                <w:szCs w:val="24"/>
-              </w:rPr>
-            </w:pPr>
-            <w:r>
-              <w:rPr>
-                <w:rFonts w:ascii="Arial" w:eastAsia="Times New Roman" w:hAnsi="Arial" w:cs="Arial"/>
-                <w:color w:val="000000"/>
-                <w:sz w:val="24"/>
-                <w:szCs w:val="24"/>
-              </w:rPr>
               <w:t> </w:t>
             </w:r>
+            <w:bookmarkStart w:id="1" w:name="_GoBack"/>
+            <w:bookmarkEnd w:id="1"/>
           </w:p>
         </w:tc>
       </w:tr>
@@ -3010,6 +2989,95 @@
     </w:lvl>
   </w:abstractNum>
   <w:abstractNum w:abstractNumId="4" w15:restartNumberingAfterBreak="0">
+    <w:nsid w:val="22FE11B6"/>
+    <w:multiLevelType w:val="hybridMultilevel"/>
+    <w:tmpl w:val="E6943FE0"/>
+    <w:lvl w:ilvl="0" w:tplc="0409000F">
+      <w:start w:val="1"/>
+      <w:numFmt w:val="decimal"/>
+      <w:lvlText w:val="%1."/>
+      <w:lvlJc w:val="left"/>
+      <w:pPr>
+        <w:ind w:left="720" w:hanging="360"/>
+      </w:pPr>
+      <w:rPr>
+        <w:rFonts w:hint="default"/>
+      </w:rPr>
+    </w:lvl>
+    <w:lvl w:ilvl="1" w:tplc="04090019" w:tentative="1">
+      <w:start w:val="1"/>
+      <w:numFmt w:val="lowerLetter"/>
+      <w:lvlText w:val="%2."/>
+      <w:lvlJc w:val="left"/>
+      <w:pPr>
+        <w:ind w:left="1440" w:hanging="360"/>
+      </w:pPr>
+    </w:lvl>
+    <w:lvl w:ilvl="2" w:tplc="0409001B" w:tentative="1">
+      <w:start w:val="1"/>
+      <w:numFmt w:val="lowerRoman"/>
+      <w:lvlText w:val="%3."/>
+      <w:lvlJc w:val="right"/>
+      <w:pPr>
+        <w:ind w:left="2160" w:hanging="180"/>
+      </w:pPr>
+    </w:lvl>
+    <w:lvl w:ilvl="3" w:tplc="0409000F" w:tentative="1">
+      <w:start w:val="1"/>
+      <w:numFmt w:val="decimal"/>
+      <w:lvlText w:val="%4."/>
+      <w:lvlJc w:val="left"/>
+      <w:pPr>
+        <w:ind w:left="2880" w:hanging="360"/>
+      </w:pPr>
+    </w:lvl>
+    <w:lvl w:ilvl="4" w:tplc="04090019" w:tentative="1">
+      <w:start w:val="1"/>
+      <w:numFmt w:val="lowerLetter"/>
+      <w:lvlText w:val="%5."/>
+      <w:lvlJc w:val="left"/>
+      <w:pPr>
+        <w:ind w:left="3600" w:hanging="360"/>
+      </w:pPr>
+    </w:lvl>
+    <w:lvl w:ilvl="5" w:tplc="0409001B" w:tentative="1">
+      <w:start w:val="1"/>
+      <w:numFmt w:val="lowerRoman"/>
+      <w:lvlText w:val="%6."/>
+      <w:lvlJc w:val="right"/>
+      <w:pPr>
+        <w:ind w:left="4320" w:hanging="180"/>
+      </w:pPr>
+    </w:lvl>
+    <w:lvl w:ilvl="6" w:tplc="0409000F" w:tentative="1">
+      <w:start w:val="1"/>
+      <w:numFmt w:val="decimal"/>
+      <w:lvlText w:val="%7."/>
+      <w:lvlJc w:val="left"/>
+      <w:pPr>
+        <w:ind w:left="5040" w:hanging="360"/>
+      </w:pPr>
+    </w:lvl>
+    <w:lvl w:ilvl="7" w:tplc="04090019" w:tentative="1">
+      <w:start w:val="1"/>
+      <w:numFmt w:val="lowerLetter"/>
+      <w:lvlText w:val="%8."/>
+      <w:lvlJc w:val="left"/>
+      <w:pPr>
+        <w:ind w:left="5760" w:hanging="360"/>
+      </w:pPr>
+    </w:lvl>
+    <w:lvl w:ilvl="8" w:tplc="0409001B" w:tentative="1">
+      <w:start w:val="1"/>
+      <w:numFmt w:val="lowerRoman"/>
+      <w:lvlText w:val="%9."/>
+      <w:lvlJc w:val="right"/>
+      <w:pPr>
+        <w:ind w:left="6480" w:hanging="180"/>
+      </w:pPr>
+    </w:lvl>
+  </w:abstractNum>
+  <w:abstractNum w:abstractNumId="5" w15:restartNumberingAfterBreak="0">
     <w:nsid w:val="507E280D"/>
     <w:multiLevelType w:val="hybridMultilevel"/>
     <w:tmpl w:val="3244A18E"/>
@@ -3098,7 +3166,7 @@
       </w:pPr>
     </w:lvl>
   </w:abstractNum>
-  <w:abstractNum w:abstractNumId="5" w15:restartNumberingAfterBreak="0">
+  <w:abstractNum w:abstractNumId="6" w15:restartNumberingAfterBreak="0">
     <w:nsid w:val="79BC7365"/>
     <w:multiLevelType w:val="hybridMultilevel"/>
     <w:tmpl w:val="F5427CAE"/>
@@ -3191,7 +3259,7 @@
     <w:abstractNumId w:val="3"/>
   </w:num>
   <w:num w:numId="2">
-    <w:abstractNumId w:val="5"/>
+    <w:abstractNumId w:val="6"/>
   </w:num>
   <w:num w:numId="3">
     <w:abstractNumId w:val="1"/>
@@ -3200,10 +3268,13 @@
     <w:abstractNumId w:val="0"/>
   </w:num>
   <w:num w:numId="5">
-    <w:abstractNumId w:val="4"/>
+    <w:abstractNumId w:val="5"/>
   </w:num>
   <w:num w:numId="6">
     <w:abstractNumId w:val="2"/>
+  </w:num>
+  <w:num w:numId="7">
+    <w:abstractNumId w:val="4"/>
   </w:num>
 </w:numbering>
 </file>

</xml_diff>